<commit_message>
Added new manual and fixed it not opening
</commit_message>
<xml_diff>
--- a/00_General/Manual/Instruction_manual.docx
+++ b/00_General/Manual/Instruction_manual.docx
@@ -113,14 +113,14 @@
                         </a:ln>
                         <a:extLst>
                           <a:ext uri="{909E8E84-426E-40dd-AFC4-6F175D3DCCD1}">
-                            <a14:hiddenFill xmlns="" xmlns:mo="http://schemas.microsoft.com/office/mac/office/2008/main" xmlns:mv="urn:schemas-microsoft-com:mac:vml" xmlns:o="urn:schemas-microsoft-com:office:office" xmlns:v="urn:schemas-microsoft-com:vml" xmlns:w10="urn:schemas-microsoft-com:office:word" xmlns:w="http://schemas.openxmlformats.org/wordprocessingml/2006/main" xmlns:a14="http://schemas.microsoft.com/office/drawing/2010/main">
+                            <a14:hiddenFill xmlns:a14="http://schemas.microsoft.com/office/drawing/2010/main" xmlns:w="http://schemas.openxmlformats.org/wordprocessingml/2006/main" xmlns:w10="urn:schemas-microsoft-com:office:word" xmlns:v="urn:schemas-microsoft-com:vml" xmlns:o="urn:schemas-microsoft-com:office:office" xmlns:mv="urn:schemas-microsoft-com:mac:vml" xmlns:mo="http://schemas.microsoft.com/office/mac/office/2008/main" xmlns="">
                               <a:solidFill>
                                 <a:srgbClr val="FFFFFF"/>
                               </a:solidFill>
                             </a14:hiddenFill>
                           </a:ext>
                           <a:ext uri="{91240B29-F687-4f45-9708-019B960494DF}">
-                            <a14:hiddenLine xmlns="" xmlns:mo="http://schemas.microsoft.com/office/mac/office/2008/main" xmlns:mv="urn:schemas-microsoft-com:mac:vml" xmlns:o="urn:schemas-microsoft-com:office:office" xmlns:v="urn:schemas-microsoft-com:vml" xmlns:w10="urn:schemas-microsoft-com:office:word" xmlns:w="http://schemas.openxmlformats.org/wordprocessingml/2006/main" xmlns:a14="http://schemas.microsoft.com/office/drawing/2010/main" w="9525">
+                            <a14:hiddenLine xmlns:a14="http://schemas.microsoft.com/office/drawing/2010/main" xmlns:w="http://schemas.openxmlformats.org/wordprocessingml/2006/main" xmlns:w10="urn:schemas-microsoft-com:office:word" xmlns:v="urn:schemas-microsoft-com:vml" xmlns:o="urn:schemas-microsoft-com:office:office" xmlns:mv="urn:schemas-microsoft-com:mac:vml" xmlns:mo="http://schemas.microsoft.com/office/mac/office/2008/main" xmlns="" w="9525">
                               <a:solidFill>
                                 <a:srgbClr val="000000"/>
                               </a:solidFill>
@@ -354,14 +354,14 @@
                         </a:ln>
                         <a:extLst>
                           <a:ext uri="{909E8E84-426E-40dd-AFC4-6F175D3DCCD1}">
-                            <a14:hiddenFill xmlns="" xmlns:mo="http://schemas.microsoft.com/office/mac/office/2008/main" xmlns:mv="urn:schemas-microsoft-com:mac:vml" xmlns:o="urn:schemas-microsoft-com:office:office" xmlns:v="urn:schemas-microsoft-com:vml" xmlns:w10="urn:schemas-microsoft-com:office:word" xmlns:w="http://schemas.openxmlformats.org/wordprocessingml/2006/main" xmlns:a14="http://schemas.microsoft.com/office/drawing/2010/main">
+                            <a14:hiddenFill xmlns:a14="http://schemas.microsoft.com/office/drawing/2010/main" xmlns:w="http://schemas.openxmlformats.org/wordprocessingml/2006/main" xmlns:w10="urn:schemas-microsoft-com:office:word" xmlns:v="urn:schemas-microsoft-com:vml" xmlns:o="urn:schemas-microsoft-com:office:office" xmlns:mv="urn:schemas-microsoft-com:mac:vml" xmlns:mo="http://schemas.microsoft.com/office/mac/office/2008/main" xmlns="">
                               <a:solidFill>
                                 <a:srgbClr val="FFFFFF"/>
                               </a:solidFill>
                             </a14:hiddenFill>
                           </a:ext>
                           <a:ext uri="{91240B29-F687-4f45-9708-019B960494DF}">
-                            <a14:hiddenLine xmlns="" xmlns:mo="http://schemas.microsoft.com/office/mac/office/2008/main" xmlns:mv="urn:schemas-microsoft-com:mac:vml" xmlns:o="urn:schemas-microsoft-com:office:office" xmlns:v="urn:schemas-microsoft-com:vml" xmlns:w10="urn:schemas-microsoft-com:office:word" xmlns:w="http://schemas.openxmlformats.org/wordprocessingml/2006/main" xmlns:a14="http://schemas.microsoft.com/office/drawing/2010/main" w="9525">
+                            <a14:hiddenLine xmlns:a14="http://schemas.microsoft.com/office/drawing/2010/main" xmlns:w="http://schemas.openxmlformats.org/wordprocessingml/2006/main" xmlns:w10="urn:schemas-microsoft-com:office:word" xmlns:v="urn:schemas-microsoft-com:vml" xmlns:o="urn:schemas-microsoft-com:office:office" xmlns:mv="urn:schemas-microsoft-com:mac:vml" xmlns:mo="http://schemas.microsoft.com/office/mac/office/2008/main" xmlns="" w="9525">
                               <a:solidFill>
                                 <a:srgbClr val="000000"/>
                               </a:solidFill>
@@ -445,8 +445,6 @@
     </w:p>
     <w:p/>
     <w:p>
-      <w:bookmarkStart w:id="0" w:name="_GoBack"/>
-      <w:bookmarkEnd w:id="0"/>
       <w:r>
         <w:rPr>
           <w:noProof/>
@@ -693,14 +691,14 @@
                         </a:ln>
                         <a:extLst>
                           <a:ext uri="{909E8E84-426E-40dd-AFC4-6F175D3DCCD1}">
-                            <a14:hiddenFill xmlns="" xmlns:mo="http://schemas.microsoft.com/office/mac/office/2008/main" xmlns:mv="urn:schemas-microsoft-com:mac:vml" xmlns:o="urn:schemas-microsoft-com:office:office" xmlns:v="urn:schemas-microsoft-com:vml" xmlns:w10="urn:schemas-microsoft-com:office:word" xmlns:w="http://schemas.openxmlformats.org/wordprocessingml/2006/main" xmlns:a14="http://schemas.microsoft.com/office/drawing/2010/main">
+                            <a14:hiddenFill xmlns:a14="http://schemas.microsoft.com/office/drawing/2010/main" xmlns:w="http://schemas.openxmlformats.org/wordprocessingml/2006/main" xmlns:w10="urn:schemas-microsoft-com:office:word" xmlns:v="urn:schemas-microsoft-com:vml" xmlns:o="urn:schemas-microsoft-com:office:office" xmlns:mv="urn:schemas-microsoft-com:mac:vml" xmlns:mo="http://schemas.microsoft.com/office/mac/office/2008/main" xmlns="">
                               <a:solidFill>
                                 <a:srgbClr val="FFFFFF"/>
                               </a:solidFill>
                             </a14:hiddenFill>
                           </a:ext>
                           <a:ext uri="{91240B29-F687-4f45-9708-019B960494DF}">
-                            <a14:hiddenLine xmlns="" xmlns:mo="http://schemas.microsoft.com/office/mac/office/2008/main" xmlns:mv="urn:schemas-microsoft-com:mac:vml" xmlns:o="urn:schemas-microsoft-com:office:office" xmlns:v="urn:schemas-microsoft-com:vml" xmlns:w10="urn:schemas-microsoft-com:office:word" xmlns:w="http://schemas.openxmlformats.org/wordprocessingml/2006/main" xmlns:a14="http://schemas.microsoft.com/office/drawing/2010/main" w="9525">
+                            <a14:hiddenLine xmlns:a14="http://schemas.microsoft.com/office/drawing/2010/main" xmlns:w="http://schemas.openxmlformats.org/wordprocessingml/2006/main" xmlns:w10="urn:schemas-microsoft-com:office:word" xmlns:v="urn:schemas-microsoft-com:vml" xmlns:o="urn:schemas-microsoft-com:office:office" xmlns:mv="urn:schemas-microsoft-com:mac:vml" xmlns:mo="http://schemas.microsoft.com/office/mac/office/2008/main" xmlns="" w="9525">
                               <a:solidFill>
                                 <a:srgbClr val="000000"/>
                               </a:solidFill>
@@ -915,7 +913,7 @@
       <w:sdtContent>
         <w:p>
           <w:pPr>
-            <w:pStyle w:val="Inhaltsverzeichnisberschrift"/>
+            <w:pStyle w:val="TOCHeading"/>
             <w:numPr>
               <w:ilvl w:val="0"/>
               <w:numId w:val="0"/>
@@ -936,7 +934,7 @@
         </w:p>
         <w:p>
           <w:pPr>
-            <w:pStyle w:val="Verzeichnis1"/>
+            <w:pStyle w:val="TOC1"/>
             <w:tabs>
               <w:tab w:val="left" w:pos="440"/>
               <w:tab w:val="right" w:leader="dot" w:pos="9350"/>
@@ -1039,7 +1037,7 @@
         </w:p>
         <w:p>
           <w:pPr>
-            <w:pStyle w:val="Verzeichnis1"/>
+            <w:pStyle w:val="TOC1"/>
             <w:tabs>
               <w:tab w:val="left" w:pos="440"/>
               <w:tab w:val="right" w:leader="dot" w:pos="9350"/>
@@ -1133,7 +1131,7 @@
         </w:p>
         <w:p>
           <w:pPr>
-            <w:pStyle w:val="Verzeichnis1"/>
+            <w:pStyle w:val="TOC1"/>
             <w:tabs>
               <w:tab w:val="left" w:pos="440"/>
               <w:tab w:val="right" w:leader="dot" w:pos="9350"/>
@@ -1227,7 +1225,7 @@
         </w:p>
         <w:p>
           <w:pPr>
-            <w:pStyle w:val="Verzeichnis2"/>
+            <w:pStyle w:val="TOC2"/>
             <w:tabs>
               <w:tab w:val="left" w:pos="880"/>
               <w:tab w:val="right" w:leader="dot" w:pos="9350"/>
@@ -1315,7 +1313,7 @@
         </w:p>
         <w:p>
           <w:pPr>
-            <w:pStyle w:val="Verzeichnis1"/>
+            <w:pStyle w:val="TOC1"/>
             <w:tabs>
               <w:tab w:val="left" w:pos="440"/>
               <w:tab w:val="right" w:leader="dot" w:pos="9350"/>
@@ -1409,7 +1407,7 @@
         </w:p>
         <w:p>
           <w:pPr>
-            <w:pStyle w:val="Verzeichnis2"/>
+            <w:pStyle w:val="TOC2"/>
             <w:tabs>
               <w:tab w:val="left" w:pos="880"/>
               <w:tab w:val="right" w:leader="dot" w:pos="9350"/>
@@ -1497,7 +1495,7 @@
         </w:p>
         <w:p>
           <w:pPr>
-            <w:pStyle w:val="Verzeichnis2"/>
+            <w:pStyle w:val="TOC2"/>
             <w:tabs>
               <w:tab w:val="left" w:pos="880"/>
               <w:tab w:val="right" w:leader="dot" w:pos="9350"/>
@@ -1585,7 +1583,7 @@
         </w:p>
         <w:p>
           <w:pPr>
-            <w:pStyle w:val="Verzeichnis2"/>
+            <w:pStyle w:val="TOC2"/>
             <w:tabs>
               <w:tab w:val="left" w:pos="880"/>
               <w:tab w:val="right" w:leader="dot" w:pos="9350"/>
@@ -1673,7 +1671,7 @@
         </w:p>
         <w:p>
           <w:pPr>
-            <w:pStyle w:val="Verzeichnis1"/>
+            <w:pStyle w:val="TOC1"/>
             <w:tabs>
               <w:tab w:val="left" w:pos="440"/>
               <w:tab w:val="right" w:leader="dot" w:pos="9350"/>
@@ -1837,7 +1835,7 @@
                         </a:ln>
                         <a:extLst>
                           <a:ext uri="{909E8E84-426E-40dd-AFC4-6F175D3DCCD1}">
-                            <a14:hiddenFill xmlns="" xmlns:mo="http://schemas.microsoft.com/office/mac/office/2008/main" xmlns:mv="urn:schemas-microsoft-com:mac:vml" xmlns:o="urn:schemas-microsoft-com:office:office" xmlns:v="urn:schemas-microsoft-com:vml" xmlns:w10="urn:schemas-microsoft-com:office:word" xmlns:w="http://schemas.openxmlformats.org/wordprocessingml/2006/main" xmlns:a14="http://schemas.microsoft.com/office/drawing/2010/main">
+                            <a14:hiddenFill xmlns:a14="http://schemas.microsoft.com/office/drawing/2010/main" xmlns:w="http://schemas.openxmlformats.org/wordprocessingml/2006/main" xmlns:w10="urn:schemas-microsoft-com:office:word" xmlns:v="urn:schemas-microsoft-com:vml" xmlns:o="urn:schemas-microsoft-com:office:office" xmlns:mv="urn:schemas-microsoft-com:mac:vml" xmlns:mo="http://schemas.microsoft.com/office/mac/office/2008/main" xmlns="">
                               <a:solidFill>
                                 <a:schemeClr val="accent5">
                                   <a:lumMod val="60000"/>
@@ -1847,7 +1845,7 @@
                             </a14:hiddenFill>
                           </a:ext>
                           <a:ext uri="{91240B29-F687-4f45-9708-019B960494DF}">
-                            <a14:hiddenLine xmlns="" xmlns:mo="http://schemas.microsoft.com/office/mac/office/2008/main" xmlns:mv="urn:schemas-microsoft-com:mac:vml" xmlns:o="urn:schemas-microsoft-com:office:office" xmlns:v="urn:schemas-microsoft-com:vml" xmlns:w10="urn:schemas-microsoft-com:office:word" xmlns:w="http://schemas.openxmlformats.org/wordprocessingml/2006/main" xmlns:a14="http://schemas.microsoft.com/office/drawing/2010/main" w="9525">
+                            <a14:hiddenLine xmlns:a14="http://schemas.microsoft.com/office/drawing/2010/main" xmlns:w="http://schemas.openxmlformats.org/wordprocessingml/2006/main" xmlns:w10="urn:schemas-microsoft-com:office:word" xmlns:v="urn:schemas-microsoft-com:vml" xmlns:o="urn:schemas-microsoft-com:office:office" xmlns:mv="urn:schemas-microsoft-com:mac:vml" xmlns:mo="http://schemas.microsoft.com/office/mac/office/2008/main" xmlns="" w="9525">
                               <a:solidFill>
                                 <a:srgbClr val="000000"/>
                               </a:solidFill>
@@ -1862,23 +1860,24 @@
                         <w:txbxContent>
                           <w:p>
                             <w:pPr>
-                              <w:pStyle w:val="berschrift1"/>
+                              <w:pStyle w:val="Heading1"/>
                             </w:pPr>
-                            <w:bookmarkStart w:id="1" w:name="_Toc36463937"/>
-                            <w:bookmarkStart w:id="2" w:name="_Toc36464132"/>
-                            <w:bookmarkStart w:id="3" w:name="_Toc36464172"/>
-                            <w:bookmarkStart w:id="4" w:name="_Toc36464204"/>
-                            <w:bookmarkStart w:id="5" w:name="_Toc36464301"/>
-                            <w:bookmarkStart w:id="6" w:name="_Toc36464313"/>
-                            <w:bookmarkStart w:id="7" w:name="_Toc36464325"/>
-                            <w:bookmarkStart w:id="8" w:name="_Toc36464433"/>
-                            <w:bookmarkStart w:id="9" w:name="_Toc36464447"/>
-                            <w:bookmarkStart w:id="10" w:name="_Toc36464459"/>
-                            <w:bookmarkStart w:id="11" w:name="_Toc36991263"/>
-                            <w:bookmarkStart w:id="12" w:name="_Toc37013728"/>
+                            <w:bookmarkStart w:id="0" w:name="_Toc36463937"/>
+                            <w:bookmarkStart w:id="1" w:name="_Toc36464132"/>
+                            <w:bookmarkStart w:id="2" w:name="_Toc36464172"/>
+                            <w:bookmarkStart w:id="3" w:name="_Toc36464204"/>
+                            <w:bookmarkStart w:id="4" w:name="_Toc36464301"/>
+                            <w:bookmarkStart w:id="5" w:name="_Toc36464313"/>
+                            <w:bookmarkStart w:id="6" w:name="_Toc36464325"/>
+                            <w:bookmarkStart w:id="7" w:name="_Toc36464433"/>
+                            <w:bookmarkStart w:id="8" w:name="_Toc36464447"/>
+                            <w:bookmarkStart w:id="9" w:name="_Toc36464459"/>
+                            <w:bookmarkStart w:id="10" w:name="_Toc36991263"/>
+                            <w:bookmarkStart w:id="11" w:name="_Toc37013728"/>
                             <w:r>
                               <w:t>Overview</w:t>
                             </w:r>
+                            <w:bookmarkEnd w:id="0"/>
                             <w:bookmarkEnd w:id="1"/>
                             <w:bookmarkEnd w:id="2"/>
                             <w:bookmarkEnd w:id="3"/>
@@ -1890,7 +1889,6 @@
                             <w:bookmarkEnd w:id="9"/>
                             <w:bookmarkEnd w:id="10"/>
                             <w:bookmarkEnd w:id="11"/>
-                            <w:bookmarkEnd w:id="12"/>
                           </w:p>
                           <w:p/>
                           <w:p>
@@ -1979,23 +1977,24 @@
                   <w:txbxContent>
                     <w:p>
                       <w:pPr>
-                        <w:pStyle w:val="berschrift1"/>
+                        <w:pStyle w:val="Heading1"/>
                       </w:pPr>
-                      <w:bookmarkStart w:id="13" w:name="_Toc36463937"/>
-                      <w:bookmarkStart w:id="14" w:name="_Toc36464132"/>
-                      <w:bookmarkStart w:id="15" w:name="_Toc36464172"/>
-                      <w:bookmarkStart w:id="16" w:name="_Toc36464204"/>
-                      <w:bookmarkStart w:id="17" w:name="_Toc36464301"/>
-                      <w:bookmarkStart w:id="18" w:name="_Toc36464313"/>
-                      <w:bookmarkStart w:id="19" w:name="_Toc36464325"/>
-                      <w:bookmarkStart w:id="20" w:name="_Toc36464433"/>
-                      <w:bookmarkStart w:id="21" w:name="_Toc36464447"/>
-                      <w:bookmarkStart w:id="22" w:name="_Toc36464459"/>
-                      <w:bookmarkStart w:id="23" w:name="_Toc36991263"/>
-                      <w:bookmarkStart w:id="24" w:name="_Toc37013728"/>
+                      <w:bookmarkStart w:id="12" w:name="_Toc36463937"/>
+                      <w:bookmarkStart w:id="13" w:name="_Toc36464132"/>
+                      <w:bookmarkStart w:id="14" w:name="_Toc36464172"/>
+                      <w:bookmarkStart w:id="15" w:name="_Toc36464204"/>
+                      <w:bookmarkStart w:id="16" w:name="_Toc36464301"/>
+                      <w:bookmarkStart w:id="17" w:name="_Toc36464313"/>
+                      <w:bookmarkStart w:id="18" w:name="_Toc36464325"/>
+                      <w:bookmarkStart w:id="19" w:name="_Toc36464433"/>
+                      <w:bookmarkStart w:id="20" w:name="_Toc36464447"/>
+                      <w:bookmarkStart w:id="21" w:name="_Toc36464459"/>
+                      <w:bookmarkStart w:id="22" w:name="_Toc36991263"/>
+                      <w:bookmarkStart w:id="23" w:name="_Toc37013728"/>
                       <w:r>
                         <w:t>Overview</w:t>
                       </w:r>
+                      <w:bookmarkEnd w:id="12"/>
                       <w:bookmarkEnd w:id="13"/>
                       <w:bookmarkEnd w:id="14"/>
                       <w:bookmarkEnd w:id="15"/>
@@ -2007,7 +2006,6 @@
                       <w:bookmarkEnd w:id="21"/>
                       <w:bookmarkEnd w:id="22"/>
                       <w:bookmarkEnd w:id="23"/>
-                      <w:bookmarkEnd w:id="24"/>
                     </w:p>
                     <w:p/>
                     <w:p>
@@ -2129,7 +2127,7 @@
                         </a:ln>
                         <a:extLst>
                           <a:ext uri="{909E8E84-426E-40dd-AFC4-6F175D3DCCD1}">
-                            <a14:hiddenFill xmlns="" xmlns:mo="http://schemas.microsoft.com/office/mac/office/2008/main" xmlns:mv="urn:schemas-microsoft-com:mac:vml" xmlns:o="urn:schemas-microsoft-com:office:office" xmlns:v="urn:schemas-microsoft-com:vml" xmlns:w10="urn:schemas-microsoft-com:office:word" xmlns:w="http://schemas.openxmlformats.org/wordprocessingml/2006/main" xmlns:a14="http://schemas.microsoft.com/office/drawing/2010/main">
+                            <a14:hiddenFill xmlns:a14="http://schemas.microsoft.com/office/drawing/2010/main" xmlns:w="http://schemas.openxmlformats.org/wordprocessingml/2006/main" xmlns:w10="urn:schemas-microsoft-com:office:word" xmlns:v="urn:schemas-microsoft-com:vml" xmlns:o="urn:schemas-microsoft-com:office:office" xmlns:mv="urn:schemas-microsoft-com:mac:vml" xmlns:mo="http://schemas.microsoft.com/office/mac/office/2008/main" xmlns="">
                               <a:solidFill>
                                 <a:schemeClr val="accent5">
                                   <a:lumMod val="60000"/>
@@ -2139,7 +2137,7 @@
                             </a14:hiddenFill>
                           </a:ext>
                           <a:ext uri="{91240B29-F687-4f45-9708-019B960494DF}">
-                            <a14:hiddenLine xmlns="" xmlns:mo="http://schemas.microsoft.com/office/mac/office/2008/main" xmlns:mv="urn:schemas-microsoft-com:mac:vml" xmlns:o="urn:schemas-microsoft-com:office:office" xmlns:v="urn:schemas-microsoft-com:vml" xmlns:w10="urn:schemas-microsoft-com:office:word" xmlns:w="http://schemas.openxmlformats.org/wordprocessingml/2006/main" xmlns:a14="http://schemas.microsoft.com/office/drawing/2010/main" w="9525">
+                            <a14:hiddenLine xmlns:a14="http://schemas.microsoft.com/office/drawing/2010/main" xmlns:w="http://schemas.openxmlformats.org/wordprocessingml/2006/main" xmlns:w10="urn:schemas-microsoft-com:office:word" xmlns:v="urn:schemas-microsoft-com:vml" xmlns:o="urn:schemas-microsoft-com:office:office" xmlns:mv="urn:schemas-microsoft-com:mac:vml" xmlns:mo="http://schemas.microsoft.com/office/mac/office/2008/main" xmlns="" w="9525">
                               <a:solidFill>
                                 <a:srgbClr val="000000"/>
                               </a:solidFill>
@@ -2154,25 +2152,26 @@
                         <w:txbxContent>
                           <w:p>
                             <w:pPr>
-                              <w:pStyle w:val="berschrift1"/>
+                              <w:pStyle w:val="Heading1"/>
                             </w:pPr>
-                            <w:bookmarkStart w:id="25" w:name="_Toc36464133"/>
-                            <w:bookmarkStart w:id="26" w:name="_Toc36464173"/>
-                            <w:bookmarkStart w:id="27" w:name="_Toc36464205"/>
-                            <w:bookmarkStart w:id="28" w:name="_Toc36464302"/>
-                            <w:bookmarkStart w:id="29" w:name="_Toc36464314"/>
-                            <w:bookmarkStart w:id="30" w:name="_Toc36464326"/>
-                            <w:bookmarkStart w:id="31" w:name="_Toc36464434"/>
-                            <w:bookmarkStart w:id="32" w:name="_Toc36464448"/>
-                            <w:bookmarkStart w:id="33" w:name="_Toc36464460"/>
-                            <w:bookmarkStart w:id="34" w:name="_Toc36991264"/>
-                            <w:bookmarkStart w:id="35" w:name="_Toc37013729"/>
+                            <w:bookmarkStart w:id="24" w:name="_Toc36464133"/>
+                            <w:bookmarkStart w:id="25" w:name="_Toc36464173"/>
+                            <w:bookmarkStart w:id="26" w:name="_Toc36464205"/>
+                            <w:bookmarkStart w:id="27" w:name="_Toc36464302"/>
+                            <w:bookmarkStart w:id="28" w:name="_Toc36464314"/>
+                            <w:bookmarkStart w:id="29" w:name="_Toc36464326"/>
+                            <w:bookmarkStart w:id="30" w:name="_Toc36464434"/>
+                            <w:bookmarkStart w:id="31" w:name="_Toc36464448"/>
+                            <w:bookmarkStart w:id="32" w:name="_Toc36464460"/>
+                            <w:bookmarkStart w:id="33" w:name="_Toc36991264"/>
+                            <w:bookmarkStart w:id="34" w:name="_Toc37013729"/>
                             <w:r>
                               <w:rPr>
                                 <w:lang w:val="uz-Cyrl-UZ"/>
                               </w:rPr>
                               <w:t>Content</w:t>
                             </w:r>
+                            <w:bookmarkEnd w:id="24"/>
                             <w:bookmarkEnd w:id="25"/>
                             <w:bookmarkEnd w:id="26"/>
                             <w:bookmarkEnd w:id="27"/>
@@ -2183,7 +2182,6 @@
                             <w:bookmarkEnd w:id="32"/>
                             <w:bookmarkEnd w:id="33"/>
                             <w:bookmarkEnd w:id="34"/>
-                            <w:bookmarkEnd w:id="35"/>
                             <w:r>
                               <w:rPr>
                                 <w:lang w:val="uz-Cyrl-UZ"/>
@@ -2207,7 +2205,25 @@
                                 <w:bCs/>
                                 <w:lang w:val="uz-Cyrl-UZ"/>
                               </w:rPr>
-                              <w:t xml:space="preserve">red, blue, yellow or black. </w:t>
+                              <w:t>red, blue</w:t>
+                            </w:r>
+                            <w:r>
+                              <w:rPr>
+                                <w:b/>
+                                <w:bCs/>
+                                <w:lang w:val="en-CH"/>
+                              </w:rPr>
+                              <w:t xml:space="preserve"> or green</w:t>
+                            </w:r>
+                            <w:bookmarkStart w:id="35" w:name="_GoBack"/>
+                            <w:bookmarkEnd w:id="35"/>
+                            <w:r>
+                              <w:rPr>
+                                <w:b/>
+                                <w:bCs/>
+                                <w:lang w:val="uz-Cyrl-UZ"/>
+                              </w:rPr>
+                              <w:t xml:space="preserve">. </w:t>
                             </w:r>
                             <w:r>
                               <w:rPr>
@@ -2304,7 +2320,7 @@
                   <w:txbxContent>
                     <w:p>
                       <w:pPr>
-                        <w:pStyle w:val="berschrift1"/>
+                        <w:pStyle w:val="Heading1"/>
                       </w:pPr>
                       <w:bookmarkStart w:id="36" w:name="_Toc36464133"/>
                       <w:bookmarkStart w:id="37" w:name="_Toc36464173"/>
@@ -2357,7 +2373,25 @@
                           <w:bCs/>
                           <w:lang w:val="uz-Cyrl-UZ"/>
                         </w:rPr>
-                        <w:t xml:space="preserve">red, blue, yellow or black. </w:t>
+                        <w:t>red, blue</w:t>
+                      </w:r>
+                      <w:r>
+                        <w:rPr>
+                          <w:b/>
+                          <w:bCs/>
+                          <w:lang w:val="en-CH"/>
+                        </w:rPr>
+                        <w:t xml:space="preserve"> or green</w:t>
+                      </w:r>
+                      <w:bookmarkStart w:id="47" w:name="_GoBack"/>
+                      <w:bookmarkEnd w:id="47"/>
+                      <w:r>
+                        <w:rPr>
+                          <w:b/>
+                          <w:bCs/>
+                          <w:lang w:val="uz-Cyrl-UZ"/>
+                        </w:rPr>
+                        <w:t xml:space="preserve">. </w:t>
                       </w:r>
                       <w:r>
                         <w:rPr>
@@ -2488,7 +2522,7 @@
                         </a:ln>
                         <a:extLst>
                           <a:ext uri="{909E8E84-426E-40dd-AFC4-6F175D3DCCD1}">
-                            <a14:hiddenFill xmlns="" xmlns:mo="http://schemas.microsoft.com/office/mac/office/2008/main" xmlns:mv="urn:schemas-microsoft-com:mac:vml" xmlns:o="urn:schemas-microsoft-com:office:office" xmlns:v="urn:schemas-microsoft-com:vml" xmlns:w10="urn:schemas-microsoft-com:office:word" xmlns:w="http://schemas.openxmlformats.org/wordprocessingml/2006/main" xmlns:a14="http://schemas.microsoft.com/office/drawing/2010/main">
+                            <a14:hiddenFill xmlns:a14="http://schemas.microsoft.com/office/drawing/2010/main" xmlns:w="http://schemas.openxmlformats.org/wordprocessingml/2006/main" xmlns:w10="urn:schemas-microsoft-com:office:word" xmlns:v="urn:schemas-microsoft-com:vml" xmlns:o="urn:schemas-microsoft-com:office:office" xmlns:mv="urn:schemas-microsoft-com:mac:vml" xmlns:mo="http://schemas.microsoft.com/office/mac/office/2008/main" xmlns="">
                               <a:solidFill>
                                 <a:schemeClr val="accent5">
                                   <a:lumMod val="60000"/>
@@ -2498,7 +2532,7 @@
                             </a14:hiddenFill>
                           </a:ext>
                           <a:ext uri="{91240B29-F687-4f45-9708-019B960494DF}">
-                            <a14:hiddenLine xmlns="" xmlns:mo="http://schemas.microsoft.com/office/mac/office/2008/main" xmlns:mv="urn:schemas-microsoft-com:mac:vml" xmlns:o="urn:schemas-microsoft-com:office:office" xmlns:v="urn:schemas-microsoft-com:vml" xmlns:w10="urn:schemas-microsoft-com:office:word" xmlns:w="http://schemas.openxmlformats.org/wordprocessingml/2006/main" xmlns:a14="http://schemas.microsoft.com/office/drawing/2010/main" w="9525">
+                            <a14:hiddenLine xmlns:a14="http://schemas.microsoft.com/office/drawing/2010/main" xmlns:w="http://schemas.openxmlformats.org/wordprocessingml/2006/main" xmlns:w10="urn:schemas-microsoft-com:office:word" xmlns:v="urn:schemas-microsoft-com:vml" xmlns:o="urn:schemas-microsoft-com:office:office" xmlns:mv="urn:schemas-microsoft-com:mac:vml" xmlns:mo="http://schemas.microsoft.com/office/mac/office/2008/main" xmlns="" w="9525">
                               <a:solidFill>
                                 <a:srgbClr val="000000"/>
                               </a:solidFill>
@@ -2513,26 +2547,25 @@
                         <w:txbxContent>
                           <w:p>
                             <w:pPr>
-                              <w:pStyle w:val="berschrift1"/>
+                              <w:pStyle w:val="Heading1"/>
                             </w:pPr>
-                            <w:bookmarkStart w:id="47" w:name="_Toc36464137"/>
-                            <w:bookmarkStart w:id="48" w:name="_Toc36464177"/>
-                            <w:bookmarkStart w:id="49" w:name="_Toc36464209"/>
-                            <w:bookmarkStart w:id="50" w:name="_Toc36464306"/>
-                            <w:bookmarkStart w:id="51" w:name="_Toc36464318"/>
-                            <w:bookmarkStart w:id="52" w:name="_Toc36464330"/>
-                            <w:bookmarkStart w:id="53" w:name="_Toc36464438"/>
-                            <w:bookmarkStart w:id="54" w:name="_Toc36464452"/>
-                            <w:bookmarkStart w:id="55" w:name="_Toc36464464"/>
+                            <w:bookmarkStart w:id="48" w:name="_Toc36464137"/>
+                            <w:bookmarkStart w:id="49" w:name="_Toc36464177"/>
+                            <w:bookmarkStart w:id="50" w:name="_Toc36464209"/>
+                            <w:bookmarkStart w:id="51" w:name="_Toc36464306"/>
+                            <w:bookmarkStart w:id="52" w:name="_Toc36464318"/>
+                            <w:bookmarkStart w:id="53" w:name="_Toc36464330"/>
+                            <w:bookmarkStart w:id="54" w:name="_Toc36464438"/>
+                            <w:bookmarkStart w:id="55" w:name="_Toc36464452"/>
+                            <w:bookmarkStart w:id="56" w:name="_Toc36464464"/>
                             <w:r>
                               <w:t xml:space="preserve"> </w:t>
                             </w:r>
-                            <w:bookmarkStart w:id="56" w:name="_Toc36991265"/>
-                            <w:bookmarkStart w:id="57" w:name="_Toc37013730"/>
+                            <w:bookmarkStart w:id="57" w:name="_Toc36991265"/>
+                            <w:bookmarkStart w:id="58" w:name="_Toc37013730"/>
                             <w:r>
                               <w:t>Play</w:t>
                             </w:r>
-                            <w:bookmarkEnd w:id="47"/>
                             <w:bookmarkEnd w:id="48"/>
                             <w:bookmarkEnd w:id="49"/>
                             <w:bookmarkEnd w:id="50"/>
@@ -2541,11 +2574,12 @@
                             <w:bookmarkEnd w:id="53"/>
                             <w:bookmarkEnd w:id="54"/>
                             <w:bookmarkEnd w:id="55"/>
+                            <w:bookmarkEnd w:id="56"/>
                             <w:r>
                               <w:t xml:space="preserve"> Area</w:t>
                             </w:r>
-                            <w:bookmarkEnd w:id="56"/>
                             <w:bookmarkEnd w:id="57"/>
+                            <w:bookmarkEnd w:id="58"/>
                             <w:r>
                               <w:br/>
                             </w:r>
@@ -2554,8 +2588,8 @@
                             <w:pPr>
                               <w:ind w:firstLine="720"/>
                             </w:pPr>
-                            <w:bookmarkStart w:id="58" w:name="_Toc36464465"/>
-                            <w:bookmarkStart w:id="59" w:name="_Toc36464453"/>
+                            <w:bookmarkStart w:id="59" w:name="_Toc36464465"/>
+                            <w:bookmarkStart w:id="60" w:name="_Toc36464453"/>
                             <w:r>
                               <w:rPr>
                                 <w:lang w:val="uz-Cyrl-UZ"/>
@@ -2583,28 +2617,28 @@
                           </w:p>
                           <w:p>
                             <w:pPr>
-                              <w:pStyle w:val="berschrift2"/>
+                              <w:pStyle w:val="Heading2"/>
                               <w:rPr>
                                 <w:sz w:val="28"/>
                                 <w:szCs w:val="28"/>
                               </w:rPr>
                             </w:pPr>
-                            <w:bookmarkStart w:id="60" w:name="_Toc36991266"/>
-                            <w:bookmarkStart w:id="61" w:name="_Toc37013731"/>
-                            <w:r>
-                              <w:rPr>
-                                <w:rStyle w:val="IntensiveHervorhebung"/>
+                            <w:bookmarkStart w:id="61" w:name="_Toc36991266"/>
+                            <w:bookmarkStart w:id="62" w:name="_Toc37013731"/>
+                            <w:r>
+                              <w:rPr>
+                                <w:rStyle w:val="IntenseEmphasis"/>
                                 <w:color w:val="365F91" w:themeColor="accent1" w:themeShade="BF"/>
                                 <w:sz w:val="28"/>
                                 <w:szCs w:val="28"/>
                               </w:rPr>
                               <w:t>Different Piles</w:t>
                             </w:r>
-                            <w:bookmarkEnd w:id="60"/>
                             <w:bookmarkEnd w:id="61"/>
-                            <w:r>
-                              <w:rPr>
-                                <w:rStyle w:val="IntensiveHervorhebung"/>
+                            <w:bookmarkEnd w:id="62"/>
+                            <w:r>
+                              <w:rPr>
+                                <w:rStyle w:val="IntenseEmphasis"/>
                                 <w:color w:val="365F91" w:themeColor="accent1" w:themeShade="BF"/>
                                 <w:sz w:val="28"/>
                                 <w:szCs w:val="28"/>
@@ -2616,21 +2650,21 @@
                             <w:pPr>
                               <w:ind w:left="720"/>
                               <w:rPr>
-                                <w:rStyle w:val="IntensiveHervorhebung"/>
+                                <w:rStyle w:val="IntenseEmphasis"/>
                                 <w:color w:val="000000" w:themeColor="text1"/>
                                 <w:lang w:val="uz-Cyrl-UZ"/>
                               </w:rPr>
                             </w:pPr>
                             <w:r>
                               <w:rPr>
-                                <w:rStyle w:val="IntensiveHervorhebung"/>
+                                <w:rStyle w:val="IntenseEmphasis"/>
                                 <w:color w:val="000000" w:themeColor="text1"/>
                               </w:rPr>
                               <w:t xml:space="preserve">Build piles: </w:t>
                             </w:r>
                             <w:r>
                               <w:rPr>
-                                <w:rStyle w:val="IntensiveHervorhebung"/>
+                                <w:rStyle w:val="IntenseEmphasis"/>
                                 <w:i w:val="0"/>
                                 <w:iCs w:val="0"/>
                                 <w:color w:val="000000" w:themeColor="text1"/>
@@ -2639,7 +2673,7 @@
                             </w:r>
                             <w:r>
                               <w:rPr>
-                                <w:rStyle w:val="IntensiveHervorhebung"/>
+                                <w:rStyle w:val="IntenseEmphasis"/>
                                 <w:i w:val="0"/>
                                 <w:iCs w:val="0"/>
                                 <w:color w:val="000000" w:themeColor="text1"/>
@@ -2648,7 +2682,7 @@
                             </w:r>
                             <w:r>
                               <w:rPr>
-                                <w:rStyle w:val="IntensiveHervorhebung"/>
+                                <w:rStyle w:val="IntenseEmphasis"/>
                                 <w:i w:val="0"/>
                                 <w:iCs w:val="0"/>
                                 <w:color w:val="000000" w:themeColor="text1"/>
@@ -2657,27 +2691,27 @@
                             </w:r>
                             <w:r>
                               <w:rPr>
-                                <w:rStyle w:val="IntensiveHervorhebung"/>
+                                <w:rStyle w:val="IntenseEmphasis"/>
                                 <w:color w:val="000000" w:themeColor="text1"/>
                               </w:rPr>
                               <w:t xml:space="preserve"> </w:t>
                             </w:r>
                             <w:r>
                               <w:rPr>
-                                <w:rStyle w:val="IntensiveHervorhebung"/>
+                                <w:rStyle w:val="IntenseEmphasis"/>
                                 <w:color w:val="000000" w:themeColor="text1"/>
                                 <w:lang w:val="uz-Cyrl-UZ"/>
                               </w:rPr>
                               <w:tab/>
                             </w:r>
-                            <w:bookmarkEnd w:id="58"/>
                             <w:bookmarkEnd w:id="59"/>
+                            <w:bookmarkEnd w:id="60"/>
                           </w:p>
                           <w:p>
                             <w:pPr>
                               <w:ind w:left="720"/>
                               <w:rPr>
-                                <w:rStyle w:val="IntensiveHervorhebung"/>
+                                <w:rStyle w:val="IntenseEmphasis"/>
                                 <w:i w:val="0"/>
                                 <w:iCs w:val="0"/>
                                 <w:color w:val="000000" w:themeColor="text1"/>
@@ -2685,14 +2719,14 @@
                             </w:pPr>
                             <w:r>
                               <w:rPr>
-                                <w:rStyle w:val="IntensiveHervorhebung"/>
+                                <w:rStyle w:val="IntenseEmphasis"/>
                                 <w:color w:val="000000" w:themeColor="text1"/>
                               </w:rPr>
                               <w:t xml:space="preserve">Discard Piles: </w:t>
                             </w:r>
                             <w:r>
                               <w:rPr>
-                                <w:rStyle w:val="IntensiveHervorhebung"/>
+                                <w:rStyle w:val="IntenseEmphasis"/>
                                 <w:i w:val="0"/>
                                 <w:iCs w:val="0"/>
                                 <w:color w:val="000000" w:themeColor="text1"/>
@@ -2701,7 +2735,7 @@
                             </w:r>
                             <w:r>
                               <w:rPr>
-                                <w:rStyle w:val="IntensiveHervorhebung"/>
+                                <w:rStyle w:val="IntenseEmphasis"/>
                                 <w:i w:val="0"/>
                                 <w:iCs w:val="0"/>
                                 <w:color w:val="000000" w:themeColor="text1"/>
@@ -2712,7 +2746,7 @@
                           <w:p>
                             <w:pPr>
                               <w:rPr>
-                                <w:rStyle w:val="IntensiveHervorhebung"/>
+                                <w:rStyle w:val="IntenseEmphasis"/>
                                 <w:i w:val="0"/>
                                 <w:iCs w:val="0"/>
                                 <w:color w:val="000000" w:themeColor="text1"/>
@@ -2722,7 +2756,7 @@
                           <w:p>
                             <w:pPr>
                               <w:rPr>
-                                <w:rStyle w:val="IntensiveHervorhebung"/>
+                                <w:rStyle w:val="IntenseEmphasis"/>
                                 <w:i w:val="0"/>
                                 <w:iCs w:val="0"/>
                                 <w:color w:val="000000" w:themeColor="text1"/>
@@ -2732,7 +2766,7 @@
                           <w:p>
                             <w:pPr>
                               <w:rPr>
-                                <w:rStyle w:val="IntensiveHervorhebung"/>
+                                <w:rStyle w:val="IntenseEmphasis"/>
                                 <w:i w:val="0"/>
                                 <w:iCs w:val="0"/>
                                 <w:color w:val="000000" w:themeColor="text1"/>
@@ -2742,7 +2776,7 @@
                           <w:p>
                             <w:pPr>
                               <w:rPr>
-                                <w:rStyle w:val="IntensiveHervorhebung"/>
+                                <w:rStyle w:val="IntenseEmphasis"/>
                                 <w:i w:val="0"/>
                                 <w:iCs w:val="0"/>
                                 <w:color w:val="000000" w:themeColor="text1"/>
@@ -2752,7 +2786,7 @@
                           <w:p>
                             <w:pPr>
                               <w:rPr>
-                                <w:rStyle w:val="IntensiveHervorhebung"/>
+                                <w:rStyle w:val="IntenseEmphasis"/>
                                 <w:i w:val="0"/>
                                 <w:iCs w:val="0"/>
                                 <w:color w:val="000000" w:themeColor="text1"/>
@@ -2762,7 +2796,7 @@
                           <w:p>
                             <w:pPr>
                               <w:rPr>
-                                <w:rStyle w:val="IntensiveHervorhebung"/>
+                                <w:rStyle w:val="IntenseEmphasis"/>
                                 <w:i w:val="0"/>
                                 <w:iCs w:val="0"/>
                                 <w:color w:val="000000" w:themeColor="text1"/>
@@ -2772,7 +2806,7 @@
                           <w:p>
                             <w:pPr>
                               <w:rPr>
-                                <w:rStyle w:val="IntensiveHervorhebung"/>
+                                <w:rStyle w:val="IntenseEmphasis"/>
                                 <w:i w:val="0"/>
                                 <w:iCs w:val="0"/>
                                 <w:color w:val="000000" w:themeColor="text1"/>
@@ -2782,7 +2816,7 @@
                           <w:p>
                             <w:pPr>
                               <w:rPr>
-                                <w:rStyle w:val="IntensiveHervorhebung"/>
+                                <w:rStyle w:val="IntenseEmphasis"/>
                                 <w:i w:val="0"/>
                                 <w:iCs w:val="0"/>
                                 <w:color w:val="000000" w:themeColor="text1"/>
@@ -2814,26 +2848,25 @@
                   <w:txbxContent>
                     <w:p>
                       <w:pPr>
-                        <w:pStyle w:val="berschrift1"/>
+                        <w:pStyle w:val="Heading1"/>
                       </w:pPr>
-                      <w:bookmarkStart w:id="62" w:name="_Toc36464137"/>
-                      <w:bookmarkStart w:id="63" w:name="_Toc36464177"/>
-                      <w:bookmarkStart w:id="64" w:name="_Toc36464209"/>
-                      <w:bookmarkStart w:id="65" w:name="_Toc36464306"/>
-                      <w:bookmarkStart w:id="66" w:name="_Toc36464318"/>
-                      <w:bookmarkStart w:id="67" w:name="_Toc36464330"/>
-                      <w:bookmarkStart w:id="68" w:name="_Toc36464438"/>
-                      <w:bookmarkStart w:id="69" w:name="_Toc36464452"/>
-                      <w:bookmarkStart w:id="70" w:name="_Toc36464464"/>
+                      <w:bookmarkStart w:id="63" w:name="_Toc36464137"/>
+                      <w:bookmarkStart w:id="64" w:name="_Toc36464177"/>
+                      <w:bookmarkStart w:id="65" w:name="_Toc36464209"/>
+                      <w:bookmarkStart w:id="66" w:name="_Toc36464306"/>
+                      <w:bookmarkStart w:id="67" w:name="_Toc36464318"/>
+                      <w:bookmarkStart w:id="68" w:name="_Toc36464330"/>
+                      <w:bookmarkStart w:id="69" w:name="_Toc36464438"/>
+                      <w:bookmarkStart w:id="70" w:name="_Toc36464452"/>
+                      <w:bookmarkStart w:id="71" w:name="_Toc36464464"/>
                       <w:r>
                         <w:t xml:space="preserve"> </w:t>
                       </w:r>
-                      <w:bookmarkStart w:id="71" w:name="_Toc36991265"/>
-                      <w:bookmarkStart w:id="72" w:name="_Toc37013730"/>
+                      <w:bookmarkStart w:id="72" w:name="_Toc36991265"/>
+                      <w:bookmarkStart w:id="73" w:name="_Toc37013730"/>
                       <w:r>
                         <w:t>Play</w:t>
                       </w:r>
-                      <w:bookmarkEnd w:id="62"/>
                       <w:bookmarkEnd w:id="63"/>
                       <w:bookmarkEnd w:id="64"/>
                       <w:bookmarkEnd w:id="65"/>
@@ -2842,11 +2875,12 @@
                       <w:bookmarkEnd w:id="68"/>
                       <w:bookmarkEnd w:id="69"/>
                       <w:bookmarkEnd w:id="70"/>
+                      <w:bookmarkEnd w:id="71"/>
                       <w:r>
                         <w:t xml:space="preserve"> Area</w:t>
                       </w:r>
-                      <w:bookmarkEnd w:id="71"/>
                       <w:bookmarkEnd w:id="72"/>
+                      <w:bookmarkEnd w:id="73"/>
                       <w:r>
                         <w:br/>
                       </w:r>
@@ -2855,8 +2889,8 @@
                       <w:pPr>
                         <w:ind w:firstLine="720"/>
                       </w:pPr>
-                      <w:bookmarkStart w:id="73" w:name="_Toc36464465"/>
-                      <w:bookmarkStart w:id="74" w:name="_Toc36464453"/>
+                      <w:bookmarkStart w:id="74" w:name="_Toc36464465"/>
+                      <w:bookmarkStart w:id="75" w:name="_Toc36464453"/>
                       <w:r>
                         <w:rPr>
                           <w:lang w:val="uz-Cyrl-UZ"/>
@@ -2884,28 +2918,28 @@
                     </w:p>
                     <w:p>
                       <w:pPr>
-                        <w:pStyle w:val="berschrift2"/>
+                        <w:pStyle w:val="Heading2"/>
                         <w:rPr>
                           <w:sz w:val="28"/>
                           <w:szCs w:val="28"/>
                         </w:rPr>
                       </w:pPr>
-                      <w:bookmarkStart w:id="75" w:name="_Toc36991266"/>
-                      <w:bookmarkStart w:id="76" w:name="_Toc37013731"/>
-                      <w:r>
-                        <w:rPr>
-                          <w:rStyle w:val="IntensiveHervorhebung"/>
+                      <w:bookmarkStart w:id="76" w:name="_Toc36991266"/>
+                      <w:bookmarkStart w:id="77" w:name="_Toc37013731"/>
+                      <w:r>
+                        <w:rPr>
+                          <w:rStyle w:val="IntenseEmphasis"/>
                           <w:color w:val="365F91" w:themeColor="accent1" w:themeShade="BF"/>
                           <w:sz w:val="28"/>
                           <w:szCs w:val="28"/>
                         </w:rPr>
                         <w:t>Different Piles</w:t>
                       </w:r>
-                      <w:bookmarkEnd w:id="75"/>
                       <w:bookmarkEnd w:id="76"/>
-                      <w:r>
-                        <w:rPr>
-                          <w:rStyle w:val="IntensiveHervorhebung"/>
+                      <w:bookmarkEnd w:id="77"/>
+                      <w:r>
+                        <w:rPr>
+                          <w:rStyle w:val="IntenseEmphasis"/>
                           <w:color w:val="365F91" w:themeColor="accent1" w:themeShade="BF"/>
                           <w:sz w:val="28"/>
                           <w:szCs w:val="28"/>
@@ -2917,21 +2951,21 @@
                       <w:pPr>
                         <w:ind w:left="720"/>
                         <w:rPr>
-                          <w:rStyle w:val="IntensiveHervorhebung"/>
+                          <w:rStyle w:val="IntenseEmphasis"/>
                           <w:color w:val="000000" w:themeColor="text1"/>
                           <w:lang w:val="uz-Cyrl-UZ"/>
                         </w:rPr>
                       </w:pPr>
                       <w:r>
                         <w:rPr>
-                          <w:rStyle w:val="IntensiveHervorhebung"/>
+                          <w:rStyle w:val="IntenseEmphasis"/>
                           <w:color w:val="000000" w:themeColor="text1"/>
                         </w:rPr>
                         <w:t xml:space="preserve">Build piles: </w:t>
                       </w:r>
                       <w:r>
                         <w:rPr>
-                          <w:rStyle w:val="IntensiveHervorhebung"/>
+                          <w:rStyle w:val="IntenseEmphasis"/>
                           <w:i w:val="0"/>
                           <w:iCs w:val="0"/>
                           <w:color w:val="000000" w:themeColor="text1"/>
@@ -2940,7 +2974,7 @@
                       </w:r>
                       <w:r>
                         <w:rPr>
-                          <w:rStyle w:val="IntensiveHervorhebung"/>
+                          <w:rStyle w:val="IntenseEmphasis"/>
                           <w:i w:val="0"/>
                           <w:iCs w:val="0"/>
                           <w:color w:val="000000" w:themeColor="text1"/>
@@ -2949,7 +2983,7 @@
                       </w:r>
                       <w:r>
                         <w:rPr>
-                          <w:rStyle w:val="IntensiveHervorhebung"/>
+                          <w:rStyle w:val="IntenseEmphasis"/>
                           <w:i w:val="0"/>
                           <w:iCs w:val="0"/>
                           <w:color w:val="000000" w:themeColor="text1"/>
@@ -2958,27 +2992,27 @@
                       </w:r>
                       <w:r>
                         <w:rPr>
-                          <w:rStyle w:val="IntensiveHervorhebung"/>
+                          <w:rStyle w:val="IntenseEmphasis"/>
                           <w:color w:val="000000" w:themeColor="text1"/>
                         </w:rPr>
                         <w:t xml:space="preserve"> </w:t>
                       </w:r>
                       <w:r>
                         <w:rPr>
-                          <w:rStyle w:val="IntensiveHervorhebung"/>
+                          <w:rStyle w:val="IntenseEmphasis"/>
                           <w:color w:val="000000" w:themeColor="text1"/>
                           <w:lang w:val="uz-Cyrl-UZ"/>
                         </w:rPr>
                         <w:tab/>
                       </w:r>
-                      <w:bookmarkEnd w:id="73"/>
                       <w:bookmarkEnd w:id="74"/>
+                      <w:bookmarkEnd w:id="75"/>
                     </w:p>
                     <w:p>
                       <w:pPr>
                         <w:ind w:left="720"/>
                         <w:rPr>
-                          <w:rStyle w:val="IntensiveHervorhebung"/>
+                          <w:rStyle w:val="IntenseEmphasis"/>
                           <w:i w:val="0"/>
                           <w:iCs w:val="0"/>
                           <w:color w:val="000000" w:themeColor="text1"/>
@@ -2986,14 +3020,14 @@
                       </w:pPr>
                       <w:r>
                         <w:rPr>
-                          <w:rStyle w:val="IntensiveHervorhebung"/>
+                          <w:rStyle w:val="IntenseEmphasis"/>
                           <w:color w:val="000000" w:themeColor="text1"/>
                         </w:rPr>
                         <w:t xml:space="preserve">Discard Piles: </w:t>
                       </w:r>
                       <w:r>
                         <w:rPr>
-                          <w:rStyle w:val="IntensiveHervorhebung"/>
+                          <w:rStyle w:val="IntenseEmphasis"/>
                           <w:i w:val="0"/>
                           <w:iCs w:val="0"/>
                           <w:color w:val="000000" w:themeColor="text1"/>
@@ -3002,7 +3036,7 @@
                       </w:r>
                       <w:r>
                         <w:rPr>
-                          <w:rStyle w:val="IntensiveHervorhebung"/>
+                          <w:rStyle w:val="IntenseEmphasis"/>
                           <w:i w:val="0"/>
                           <w:iCs w:val="0"/>
                           <w:color w:val="000000" w:themeColor="text1"/>
@@ -3013,7 +3047,7 @@
                     <w:p>
                       <w:pPr>
                         <w:rPr>
-                          <w:rStyle w:val="IntensiveHervorhebung"/>
+                          <w:rStyle w:val="IntenseEmphasis"/>
                           <w:i w:val="0"/>
                           <w:iCs w:val="0"/>
                           <w:color w:val="000000" w:themeColor="text1"/>
@@ -3023,7 +3057,7 @@
                     <w:p>
                       <w:pPr>
                         <w:rPr>
-                          <w:rStyle w:val="IntensiveHervorhebung"/>
+                          <w:rStyle w:val="IntenseEmphasis"/>
                           <w:i w:val="0"/>
                           <w:iCs w:val="0"/>
                           <w:color w:val="000000" w:themeColor="text1"/>
@@ -3033,7 +3067,7 @@
                     <w:p>
                       <w:pPr>
                         <w:rPr>
-                          <w:rStyle w:val="IntensiveHervorhebung"/>
+                          <w:rStyle w:val="IntenseEmphasis"/>
                           <w:i w:val="0"/>
                           <w:iCs w:val="0"/>
                           <w:color w:val="000000" w:themeColor="text1"/>
@@ -3043,7 +3077,7 @@
                     <w:p>
                       <w:pPr>
                         <w:rPr>
-                          <w:rStyle w:val="IntensiveHervorhebung"/>
+                          <w:rStyle w:val="IntenseEmphasis"/>
                           <w:i w:val="0"/>
                           <w:iCs w:val="0"/>
                           <w:color w:val="000000" w:themeColor="text1"/>
@@ -3053,7 +3087,7 @@
                     <w:p>
                       <w:pPr>
                         <w:rPr>
-                          <w:rStyle w:val="IntensiveHervorhebung"/>
+                          <w:rStyle w:val="IntenseEmphasis"/>
                           <w:i w:val="0"/>
                           <w:iCs w:val="0"/>
                           <w:color w:val="000000" w:themeColor="text1"/>
@@ -3063,7 +3097,7 @@
                     <w:p>
                       <w:pPr>
                         <w:rPr>
-                          <w:rStyle w:val="IntensiveHervorhebung"/>
+                          <w:rStyle w:val="IntenseEmphasis"/>
                           <w:i w:val="0"/>
                           <w:iCs w:val="0"/>
                           <w:color w:val="000000" w:themeColor="text1"/>
@@ -3073,7 +3107,7 @@
                     <w:p>
                       <w:pPr>
                         <w:rPr>
-                          <w:rStyle w:val="IntensiveHervorhebung"/>
+                          <w:rStyle w:val="IntenseEmphasis"/>
                           <w:i w:val="0"/>
                           <w:iCs w:val="0"/>
                           <w:color w:val="000000" w:themeColor="text1"/>
@@ -3083,7 +3117,7 @@
                     <w:p>
                       <w:pPr>
                         <w:rPr>
-                          <w:rStyle w:val="IntensiveHervorhebung"/>
+                          <w:rStyle w:val="IntenseEmphasis"/>
                           <w:i w:val="0"/>
                           <w:iCs w:val="0"/>
                           <w:color w:val="000000" w:themeColor="text1"/>
@@ -3181,7 +3215,7 @@
                         </a:ln>
                         <a:extLst>
                           <a:ext uri="{909E8E84-426E-40dd-AFC4-6F175D3DCCD1}">
-                            <a14:hiddenFill xmlns="" xmlns:mo="http://schemas.microsoft.com/office/mac/office/2008/main" xmlns:mv="urn:schemas-microsoft-com:mac:vml" xmlns:o="urn:schemas-microsoft-com:office:office" xmlns:v="urn:schemas-microsoft-com:vml" xmlns:w10="urn:schemas-microsoft-com:office:word" xmlns:w="http://schemas.openxmlformats.org/wordprocessingml/2006/main" xmlns:a14="http://schemas.microsoft.com/office/drawing/2010/main">
+                            <a14:hiddenFill xmlns:a14="http://schemas.microsoft.com/office/drawing/2010/main" xmlns:w="http://schemas.openxmlformats.org/wordprocessingml/2006/main" xmlns:w10="urn:schemas-microsoft-com:office:word" xmlns:v="urn:schemas-microsoft-com:vml" xmlns:o="urn:schemas-microsoft-com:office:office" xmlns:mv="urn:schemas-microsoft-com:mac:vml" xmlns:mo="http://schemas.microsoft.com/office/mac/office/2008/main" xmlns="">
                               <a:solidFill>
                                 <a:schemeClr val="accent5">
                                   <a:lumMod val="60000"/>
@@ -3191,7 +3225,7 @@
                             </a14:hiddenFill>
                           </a:ext>
                           <a:ext uri="{91240B29-F687-4f45-9708-019B960494DF}">
-                            <a14:hiddenLine xmlns="" xmlns:mo="http://schemas.microsoft.com/office/mac/office/2008/main" xmlns:mv="urn:schemas-microsoft-com:mac:vml" xmlns:o="urn:schemas-microsoft-com:office:office" xmlns:v="urn:schemas-microsoft-com:vml" xmlns:w10="urn:schemas-microsoft-com:office:word" xmlns:w="http://schemas.openxmlformats.org/wordprocessingml/2006/main" xmlns:a14="http://schemas.microsoft.com/office/drawing/2010/main" w="9525">
+                            <a14:hiddenLine xmlns:a14="http://schemas.microsoft.com/office/drawing/2010/main" xmlns:w="http://schemas.openxmlformats.org/wordprocessingml/2006/main" xmlns:w10="urn:schemas-microsoft-com:office:word" xmlns:v="urn:schemas-microsoft-com:vml" xmlns:o="urn:schemas-microsoft-com:office:office" xmlns:mv="urn:schemas-microsoft-com:mac:vml" xmlns:mo="http://schemas.microsoft.com/office/mac/office/2008/main" xmlns="" w="9525">
                               <a:solidFill>
                                 <a:srgbClr val="000000"/>
                               </a:solidFill>
@@ -3206,23 +3240,22 @@
                         <w:txbxContent>
                           <w:p>
                             <w:pPr>
-                              <w:pStyle w:val="berschrift1"/>
+                              <w:pStyle w:val="Heading1"/>
                             </w:pPr>
-                            <w:bookmarkStart w:id="77" w:name="_Toc36464134"/>
-                            <w:bookmarkStart w:id="78" w:name="_Toc36464174"/>
-                            <w:bookmarkStart w:id="79" w:name="_Toc36464206"/>
-                            <w:bookmarkStart w:id="80" w:name="_Toc36464303"/>
-                            <w:bookmarkStart w:id="81" w:name="_Toc36464315"/>
-                            <w:bookmarkStart w:id="82" w:name="_Toc36464327"/>
-                            <w:bookmarkStart w:id="83" w:name="_Toc36464435"/>
-                            <w:bookmarkStart w:id="84" w:name="_Toc36464449"/>
-                            <w:bookmarkStart w:id="85" w:name="_Toc36464461"/>
-                            <w:bookmarkStart w:id="86" w:name="_Toc36991267"/>
-                            <w:bookmarkStart w:id="87" w:name="_Toc37013732"/>
+                            <w:bookmarkStart w:id="78" w:name="_Toc36464134"/>
+                            <w:bookmarkStart w:id="79" w:name="_Toc36464174"/>
+                            <w:bookmarkStart w:id="80" w:name="_Toc36464206"/>
+                            <w:bookmarkStart w:id="81" w:name="_Toc36464303"/>
+                            <w:bookmarkStart w:id="82" w:name="_Toc36464315"/>
+                            <w:bookmarkStart w:id="83" w:name="_Toc36464327"/>
+                            <w:bookmarkStart w:id="84" w:name="_Toc36464435"/>
+                            <w:bookmarkStart w:id="85" w:name="_Toc36464449"/>
+                            <w:bookmarkStart w:id="86" w:name="_Toc36464461"/>
+                            <w:bookmarkStart w:id="87" w:name="_Toc36991267"/>
+                            <w:bookmarkStart w:id="88" w:name="_Toc37013732"/>
                             <w:r>
                               <w:t>Play</w:t>
                             </w:r>
-                            <w:bookmarkEnd w:id="77"/>
                             <w:bookmarkEnd w:id="78"/>
                             <w:bookmarkEnd w:id="79"/>
                             <w:bookmarkEnd w:id="80"/>
@@ -3231,11 +3264,12 @@
                             <w:bookmarkEnd w:id="83"/>
                             <w:bookmarkEnd w:id="84"/>
                             <w:bookmarkEnd w:id="85"/>
+                            <w:bookmarkEnd w:id="86"/>
                             <w:r>
                               <w:t>ing Skip-Bo</w:t>
                             </w:r>
-                            <w:bookmarkEnd w:id="86"/>
                             <w:bookmarkEnd w:id="87"/>
+                            <w:bookmarkEnd w:id="88"/>
                             <w:r>
                               <w:br/>
                             </w:r>
@@ -3291,25 +3325,25 @@
                           </w:p>
                           <w:p>
                             <w:pPr>
-                              <w:pStyle w:val="berschrift2"/>
-                              <w:rPr>
-                                <w:rStyle w:val="IntensiveHervorhebung"/>
+                              <w:pStyle w:val="Heading2"/>
+                              <w:rPr>
+                                <w:rStyle w:val="IntenseEmphasis"/>
                                 <w:sz w:val="28"/>
                                 <w:szCs w:val="28"/>
                               </w:rPr>
                             </w:pPr>
-                            <w:bookmarkStart w:id="88" w:name="_Toc36991268"/>
-                            <w:bookmarkStart w:id="89" w:name="_Toc37013733"/>
-                            <w:r>
-                              <w:rPr>
-                                <w:rStyle w:val="IntensiveHervorhebung"/>
+                            <w:bookmarkStart w:id="89" w:name="_Toc36991268"/>
+                            <w:bookmarkStart w:id="90" w:name="_Toc37013733"/>
+                            <w:r>
+                              <w:rPr>
+                                <w:rStyle w:val="IntenseEmphasis"/>
                                 <w:sz w:val="28"/>
                                 <w:szCs w:val="28"/>
                               </w:rPr>
                               <w:t>Beginning of Turn</w:t>
                             </w:r>
-                            <w:bookmarkEnd w:id="88"/>
                             <w:bookmarkEnd w:id="89"/>
+                            <w:bookmarkEnd w:id="90"/>
                           </w:p>
                           <w:p>
                             <w:pPr>
@@ -3325,28 +3359,28 @@
                           </w:p>
                           <w:p>
                             <w:pPr>
-                              <w:pStyle w:val="berschrift2"/>
-                              <w:rPr>
-                                <w:rStyle w:val="IntensiveHervorhebung"/>
+                              <w:pStyle w:val="Heading2"/>
+                              <w:rPr>
+                                <w:rStyle w:val="IntenseEmphasis"/>
                                 <w:sz w:val="28"/>
                                 <w:szCs w:val="28"/>
                               </w:rPr>
                             </w:pPr>
-                            <w:bookmarkStart w:id="90" w:name="_Toc36991269"/>
-                            <w:bookmarkStart w:id="91" w:name="_Toc37013734"/>
-                            <w:r>
-                              <w:rPr>
-                                <w:rStyle w:val="IntensiveHervorhebung"/>
+                            <w:bookmarkStart w:id="91" w:name="_Toc36991269"/>
+                            <w:bookmarkStart w:id="92" w:name="_Toc37013734"/>
+                            <w:r>
+                              <w:rPr>
+                                <w:rStyle w:val="IntenseEmphasis"/>
                                 <w:sz w:val="28"/>
                                 <w:szCs w:val="28"/>
                               </w:rPr>
                               <w:t>Playing to different piles</w:t>
                             </w:r>
-                            <w:bookmarkEnd w:id="90"/>
                             <w:bookmarkEnd w:id="91"/>
-                            <w:r>
-                              <w:rPr>
-                                <w:rStyle w:val="IntensiveHervorhebung"/>
+                            <w:bookmarkEnd w:id="92"/>
+                            <w:r>
+                              <w:rPr>
+                                <w:rStyle w:val="IntenseEmphasis"/>
                                 <w:sz w:val="28"/>
                                 <w:szCs w:val="28"/>
                               </w:rPr>
@@ -3363,21 +3397,21 @@
                           </w:p>
                           <w:p>
                             <w:pPr>
-                              <w:pStyle w:val="berschrift2"/>
-                              <w:rPr>
-                                <w:rStyle w:val="IntensiveHervorhebung"/>
+                              <w:pStyle w:val="Heading2"/>
+                              <w:rPr>
+                                <w:rStyle w:val="IntenseEmphasis"/>
                               </w:rPr>
                             </w:pPr>
-                            <w:bookmarkStart w:id="92" w:name="_Toc36991270"/>
-                            <w:bookmarkStart w:id="93" w:name="_Toc37013735"/>
-                            <w:r>
-                              <w:rPr>
-                                <w:rStyle w:val="IntensiveHervorhebung"/>
+                            <w:bookmarkStart w:id="93" w:name="_Toc36991270"/>
+                            <w:bookmarkStart w:id="94" w:name="_Toc37013735"/>
+                            <w:r>
+                              <w:rPr>
+                                <w:rStyle w:val="IntenseEmphasis"/>
                               </w:rPr>
                               <w:t>End of Turn</w:t>
                             </w:r>
-                            <w:bookmarkEnd w:id="92"/>
                             <w:bookmarkEnd w:id="93"/>
+                            <w:bookmarkEnd w:id="94"/>
                           </w:p>
                           <w:p>
                             <w:pPr>
@@ -3389,7 +3423,7 @@
                           </w:p>
                           <w:p>
                             <w:pPr>
-                              <w:pStyle w:val="berschrift2"/>
+                              <w:pStyle w:val="Heading2"/>
                               <w:numPr>
                                 <w:ilvl w:val="0"/>
                                 <w:numId w:val="0"/>
@@ -3403,13 +3437,13 @@
                             </w:pPr>
                             <w:r>
                               <w:rPr>
-                                <w:rStyle w:val="IntensiveHervorhebung"/>
+                                <w:rStyle w:val="IntenseEmphasis"/>
                               </w:rPr>
                               <w:br/>
                             </w:r>
                             <w:r>
                               <w:rPr>
-                                <w:rStyle w:val="IntensiveHervorhebung"/>
+                                <w:rStyle w:val="IntenseEmphasis"/>
                               </w:rPr>
                               <w:br/>
                             </w:r>
@@ -3439,23 +3473,22 @@
                   <w:txbxContent>
                     <w:p>
                       <w:pPr>
-                        <w:pStyle w:val="berschrift1"/>
+                        <w:pStyle w:val="Heading1"/>
                       </w:pPr>
-                      <w:bookmarkStart w:id="94" w:name="_Toc36464134"/>
-                      <w:bookmarkStart w:id="95" w:name="_Toc36464174"/>
-                      <w:bookmarkStart w:id="96" w:name="_Toc36464206"/>
-                      <w:bookmarkStart w:id="97" w:name="_Toc36464303"/>
-                      <w:bookmarkStart w:id="98" w:name="_Toc36464315"/>
-                      <w:bookmarkStart w:id="99" w:name="_Toc36464327"/>
-                      <w:bookmarkStart w:id="100" w:name="_Toc36464435"/>
-                      <w:bookmarkStart w:id="101" w:name="_Toc36464449"/>
-                      <w:bookmarkStart w:id="102" w:name="_Toc36464461"/>
-                      <w:bookmarkStart w:id="103" w:name="_Toc36991267"/>
-                      <w:bookmarkStart w:id="104" w:name="_Toc37013732"/>
+                      <w:bookmarkStart w:id="95" w:name="_Toc36464134"/>
+                      <w:bookmarkStart w:id="96" w:name="_Toc36464174"/>
+                      <w:bookmarkStart w:id="97" w:name="_Toc36464206"/>
+                      <w:bookmarkStart w:id="98" w:name="_Toc36464303"/>
+                      <w:bookmarkStart w:id="99" w:name="_Toc36464315"/>
+                      <w:bookmarkStart w:id="100" w:name="_Toc36464327"/>
+                      <w:bookmarkStart w:id="101" w:name="_Toc36464435"/>
+                      <w:bookmarkStart w:id="102" w:name="_Toc36464449"/>
+                      <w:bookmarkStart w:id="103" w:name="_Toc36464461"/>
+                      <w:bookmarkStart w:id="104" w:name="_Toc36991267"/>
+                      <w:bookmarkStart w:id="105" w:name="_Toc37013732"/>
                       <w:r>
                         <w:t>Play</w:t>
                       </w:r>
-                      <w:bookmarkEnd w:id="94"/>
                       <w:bookmarkEnd w:id="95"/>
                       <w:bookmarkEnd w:id="96"/>
                       <w:bookmarkEnd w:id="97"/>
@@ -3464,11 +3497,12 @@
                       <w:bookmarkEnd w:id="100"/>
                       <w:bookmarkEnd w:id="101"/>
                       <w:bookmarkEnd w:id="102"/>
+                      <w:bookmarkEnd w:id="103"/>
                       <w:r>
                         <w:t>ing Skip-Bo</w:t>
                       </w:r>
-                      <w:bookmarkEnd w:id="103"/>
                       <w:bookmarkEnd w:id="104"/>
+                      <w:bookmarkEnd w:id="105"/>
                       <w:r>
                         <w:br/>
                       </w:r>
@@ -3524,25 +3558,25 @@
                     </w:p>
                     <w:p>
                       <w:pPr>
-                        <w:pStyle w:val="berschrift2"/>
-                        <w:rPr>
-                          <w:rStyle w:val="IntensiveHervorhebung"/>
+                        <w:pStyle w:val="Heading2"/>
+                        <w:rPr>
+                          <w:rStyle w:val="IntenseEmphasis"/>
                           <w:sz w:val="28"/>
                           <w:szCs w:val="28"/>
                         </w:rPr>
                       </w:pPr>
-                      <w:bookmarkStart w:id="105" w:name="_Toc36991268"/>
-                      <w:bookmarkStart w:id="106" w:name="_Toc37013733"/>
-                      <w:r>
-                        <w:rPr>
-                          <w:rStyle w:val="IntensiveHervorhebung"/>
+                      <w:bookmarkStart w:id="106" w:name="_Toc36991268"/>
+                      <w:bookmarkStart w:id="107" w:name="_Toc37013733"/>
+                      <w:r>
+                        <w:rPr>
+                          <w:rStyle w:val="IntenseEmphasis"/>
                           <w:sz w:val="28"/>
                           <w:szCs w:val="28"/>
                         </w:rPr>
                         <w:t>Beginning of Turn</w:t>
                       </w:r>
-                      <w:bookmarkEnd w:id="105"/>
                       <w:bookmarkEnd w:id="106"/>
+                      <w:bookmarkEnd w:id="107"/>
                     </w:p>
                     <w:p>
                       <w:pPr>
@@ -3558,28 +3592,28 @@
                     </w:p>
                     <w:p>
                       <w:pPr>
-                        <w:pStyle w:val="berschrift2"/>
-                        <w:rPr>
-                          <w:rStyle w:val="IntensiveHervorhebung"/>
+                        <w:pStyle w:val="Heading2"/>
+                        <w:rPr>
+                          <w:rStyle w:val="IntenseEmphasis"/>
                           <w:sz w:val="28"/>
                           <w:szCs w:val="28"/>
                         </w:rPr>
                       </w:pPr>
-                      <w:bookmarkStart w:id="107" w:name="_Toc36991269"/>
-                      <w:bookmarkStart w:id="108" w:name="_Toc37013734"/>
-                      <w:r>
-                        <w:rPr>
-                          <w:rStyle w:val="IntensiveHervorhebung"/>
+                      <w:bookmarkStart w:id="108" w:name="_Toc36991269"/>
+                      <w:bookmarkStart w:id="109" w:name="_Toc37013734"/>
+                      <w:r>
+                        <w:rPr>
+                          <w:rStyle w:val="IntenseEmphasis"/>
                           <w:sz w:val="28"/>
                           <w:szCs w:val="28"/>
                         </w:rPr>
                         <w:t>Playing to different piles</w:t>
                       </w:r>
-                      <w:bookmarkEnd w:id="107"/>
                       <w:bookmarkEnd w:id="108"/>
-                      <w:r>
-                        <w:rPr>
-                          <w:rStyle w:val="IntensiveHervorhebung"/>
+                      <w:bookmarkEnd w:id="109"/>
+                      <w:r>
+                        <w:rPr>
+                          <w:rStyle w:val="IntenseEmphasis"/>
                           <w:sz w:val="28"/>
                           <w:szCs w:val="28"/>
                         </w:rPr>
@@ -3596,21 +3630,21 @@
                     </w:p>
                     <w:p>
                       <w:pPr>
-                        <w:pStyle w:val="berschrift2"/>
-                        <w:rPr>
-                          <w:rStyle w:val="IntensiveHervorhebung"/>
+                        <w:pStyle w:val="Heading2"/>
+                        <w:rPr>
+                          <w:rStyle w:val="IntenseEmphasis"/>
                         </w:rPr>
                       </w:pPr>
-                      <w:bookmarkStart w:id="109" w:name="_Toc36991270"/>
-                      <w:bookmarkStart w:id="110" w:name="_Toc37013735"/>
-                      <w:r>
-                        <w:rPr>
-                          <w:rStyle w:val="IntensiveHervorhebung"/>
+                      <w:bookmarkStart w:id="110" w:name="_Toc36991270"/>
+                      <w:bookmarkStart w:id="111" w:name="_Toc37013735"/>
+                      <w:r>
+                        <w:rPr>
+                          <w:rStyle w:val="IntenseEmphasis"/>
                         </w:rPr>
                         <w:t>End of Turn</w:t>
                       </w:r>
-                      <w:bookmarkEnd w:id="109"/>
                       <w:bookmarkEnd w:id="110"/>
+                      <w:bookmarkEnd w:id="111"/>
                     </w:p>
                     <w:p>
                       <w:pPr>
@@ -3622,7 +3656,7 @@
                     </w:p>
                     <w:p>
                       <w:pPr>
-                        <w:pStyle w:val="berschrift2"/>
+                        <w:pStyle w:val="Heading2"/>
                         <w:numPr>
                           <w:ilvl w:val="0"/>
                           <w:numId w:val="0"/>
@@ -3636,13 +3670,13 @@
                       </w:pPr>
                       <w:r>
                         <w:rPr>
-                          <w:rStyle w:val="IntensiveHervorhebung"/>
+                          <w:rStyle w:val="IntenseEmphasis"/>
                         </w:rPr>
                         <w:br/>
                       </w:r>
                       <w:r>
                         <w:rPr>
-                          <w:rStyle w:val="IntensiveHervorhebung"/>
+                          <w:rStyle w:val="IntenseEmphasis"/>
                         </w:rPr>
                         <w:br/>
                       </w:r>
@@ -3664,7 +3698,7 @@
     <w:p>
       <w:r>
         <w:rPr>
-          <w:rStyle w:val="IntensiveHervorhebung"/>
+          <w:rStyle w:val="IntenseEmphasis"/>
           <w:color w:val="365F91" w:themeColor="accent1" w:themeShade="BF"/>
           <w:sz w:val="28"/>
           <w:szCs w:val="28"/>
@@ -3731,7 +3765,7 @@
                         </a:ln>
                         <a:extLst>
                           <a:ext uri="{909E8E84-426E-40dd-AFC4-6F175D3DCCD1}">
-                            <a14:hiddenFill xmlns="" xmlns:mo="http://schemas.microsoft.com/office/mac/office/2008/main" xmlns:mv="urn:schemas-microsoft-com:mac:vml" xmlns:o="urn:schemas-microsoft-com:office:office" xmlns:v="urn:schemas-microsoft-com:vml" xmlns:w10="urn:schemas-microsoft-com:office:word" xmlns:w="http://schemas.openxmlformats.org/wordprocessingml/2006/main" xmlns:a14="http://schemas.microsoft.com/office/drawing/2010/main">
+                            <a14:hiddenFill xmlns:a14="http://schemas.microsoft.com/office/drawing/2010/main" xmlns:w="http://schemas.openxmlformats.org/wordprocessingml/2006/main" xmlns:w10="urn:schemas-microsoft-com:office:word" xmlns:v="urn:schemas-microsoft-com:vml" xmlns:o="urn:schemas-microsoft-com:office:office" xmlns:mv="urn:schemas-microsoft-com:mac:vml" xmlns:mo="http://schemas.microsoft.com/office/mac/office/2008/main" xmlns="">
                               <a:solidFill>
                                 <a:schemeClr val="accent5">
                                   <a:lumMod val="60000"/>
@@ -3741,7 +3775,7 @@
                             </a14:hiddenFill>
                           </a:ext>
                           <a:ext uri="{91240B29-F687-4f45-9708-019B960494DF}">
-                            <a14:hiddenLine xmlns="" xmlns:mo="http://schemas.microsoft.com/office/mac/office/2008/main" xmlns:mv="urn:schemas-microsoft-com:mac:vml" xmlns:o="urn:schemas-microsoft-com:office:office" xmlns:v="urn:schemas-microsoft-com:vml" xmlns:w10="urn:schemas-microsoft-com:office:word" xmlns:w="http://schemas.openxmlformats.org/wordprocessingml/2006/main" xmlns:a14="http://schemas.microsoft.com/office/drawing/2010/main" w="9525">
+                            <a14:hiddenLine xmlns:a14="http://schemas.microsoft.com/office/drawing/2010/main" xmlns:w="http://schemas.openxmlformats.org/wordprocessingml/2006/main" xmlns:w10="urn:schemas-microsoft-com:office:word" xmlns:v="urn:schemas-microsoft-com:vml" xmlns:o="urn:schemas-microsoft-com:office:office" xmlns:mv="urn:schemas-microsoft-com:mac:vml" xmlns:mo="http://schemas.microsoft.com/office/mac/office/2008/main" xmlns="" w="9525">
                               <a:solidFill>
                                 <a:srgbClr val="000000"/>
                               </a:solidFill>
@@ -3756,7 +3790,7 @@
                         <w:txbxContent>
                           <w:p>
                             <w:pPr>
-                              <w:pStyle w:val="berschrift1"/>
+                              <w:pStyle w:val="Heading1"/>
                               <w:rPr>
                                 <w:lang w:val="uz-Cyrl-UZ"/>
                               </w:rPr>
@@ -3767,16 +3801,16 @@
                               </w:rPr>
                               <w:t xml:space="preserve"> </w:t>
                             </w:r>
-                            <w:bookmarkStart w:id="111" w:name="_Toc36991271"/>
-                            <w:bookmarkStart w:id="112" w:name="_Toc37013736"/>
+                            <w:bookmarkStart w:id="112" w:name="_Toc36991271"/>
+                            <w:bookmarkStart w:id="113" w:name="_Toc37013736"/>
                             <w:r>
                               <w:rPr>
                                 <w:lang w:val="uz-Cyrl-UZ"/>
                               </w:rPr>
                               <w:t>Commands (for playing without GUI)</w:t>
                             </w:r>
-                            <w:bookmarkEnd w:id="111"/>
                             <w:bookmarkEnd w:id="112"/>
+                            <w:bookmarkEnd w:id="113"/>
                           </w:p>
                           <w:p>
                             <w:pPr>
@@ -3813,7 +3847,7 @@
                           </w:p>
                           <w:p>
                             <w:pPr>
-                              <w:pStyle w:val="Listenabsatz"/>
+                              <w:pStyle w:val="ListParagraph"/>
                               <w:numPr>
                                 <w:ilvl w:val="0"/>
                                 <w:numId w:val="1"/>
@@ -3857,7 +3891,7 @@
                           </w:p>
                           <w:p>
                             <w:pPr>
-                              <w:pStyle w:val="Listenabsatz"/>
+                              <w:pStyle w:val="ListParagraph"/>
                               <w:numPr>
                                 <w:ilvl w:val="0"/>
                                 <w:numId w:val="1"/>
@@ -3880,7 +3914,7 @@
                           </w:p>
                           <w:p>
                             <w:pPr>
-                              <w:pStyle w:val="Listenabsatz"/>
+                              <w:pStyle w:val="ListParagraph"/>
                               <w:rPr>
                                 <w:i/>
                                 <w:iCs/>
@@ -3896,7 +3930,7 @@
                           </w:p>
                           <w:p>
                             <w:pPr>
-                              <w:pStyle w:val="Listenabsatz"/>
+                              <w:pStyle w:val="ListParagraph"/>
                               <w:numPr>
                                 <w:ilvl w:val="0"/>
                                 <w:numId w:val="1"/>
@@ -4028,7 +4062,7 @@
                           </w:p>
                           <w:p>
                             <w:pPr>
-                              <w:pStyle w:val="Listenabsatz"/>
+                              <w:pStyle w:val="ListParagraph"/>
                               <w:numPr>
                                 <w:ilvl w:val="0"/>
                                 <w:numId w:val="1"/>
@@ -4054,7 +4088,7 @@
                           </w:p>
                           <w:p>
                             <w:pPr>
-                              <w:pStyle w:val="Listenabsatz"/>
+                              <w:pStyle w:val="ListParagraph"/>
                               <w:rPr>
                                 <w:i/>
                                 <w:iCs/>
@@ -4096,7 +4130,7 @@
                           </w:p>
                           <w:p>
                             <w:pPr>
-                              <w:pStyle w:val="Listenabsatz"/>
+                              <w:pStyle w:val="ListParagraph"/>
                               <w:numPr>
                                 <w:ilvl w:val="0"/>
                                 <w:numId w:val="1"/>
@@ -4122,7 +4156,7 @@
                           </w:p>
                           <w:p>
                             <w:pPr>
-                              <w:pStyle w:val="Listenabsatz"/>
+                              <w:pStyle w:val="ListParagraph"/>
                               <w:rPr>
                                 <w:i/>
                                 <w:iCs/>
@@ -4148,7 +4182,7 @@
                           </w:p>
                           <w:p>
                             <w:pPr>
-                              <w:pStyle w:val="Listenabsatz"/>
+                              <w:pStyle w:val="ListParagraph"/>
                               <w:numPr>
                                 <w:ilvl w:val="0"/>
                                 <w:numId w:val="1"/>
@@ -4192,7 +4226,7 @@
                           </w:p>
                           <w:p>
                             <w:pPr>
-                              <w:pStyle w:val="Listenabsatz"/>
+                              <w:pStyle w:val="ListParagraph"/>
                               <w:numPr>
                                 <w:ilvl w:val="0"/>
                                 <w:numId w:val="1"/>
@@ -4217,7 +4251,7 @@
                           </w:p>
                           <w:p>
                             <w:pPr>
-                              <w:pStyle w:val="Listenabsatz"/>
+                              <w:pStyle w:val="ListParagraph"/>
                               <w:rPr>
                                 <w:lang w:val="uz-Cyrl-UZ"/>
                               </w:rPr>
@@ -4228,7 +4262,7 @@
                           </w:p>
                           <w:p>
                             <w:pPr>
-                              <w:pStyle w:val="Listenabsatz"/>
+                              <w:pStyle w:val="ListParagraph"/>
                               <w:numPr>
                                 <w:ilvl w:val="0"/>
                                 <w:numId w:val="1"/>
@@ -4249,7 +4283,7 @@
                           </w:p>
                           <w:p>
                             <w:pPr>
-                              <w:pStyle w:val="Listenabsatz"/>
+                              <w:pStyle w:val="ListParagraph"/>
                             </w:pPr>
                             <w:r>
                               <w:t xml:space="preserve">Lists all open, ongoing and finished games. </w:t>
@@ -4257,7 +4291,7 @@
                           </w:p>
                           <w:p>
                             <w:pPr>
-                              <w:pStyle w:val="Listenabsatz"/>
+                              <w:pStyle w:val="ListParagraph"/>
                               <w:numPr>
                                 <w:ilvl w:val="0"/>
                                 <w:numId w:val="1"/>
@@ -4362,7 +4396,7 @@
                           </w:p>
                           <w:p>
                             <w:pPr>
-                              <w:pStyle w:val="Listenabsatz"/>
+                              <w:pStyle w:val="ListParagraph"/>
                             </w:pPr>
                             <w:r>
                               <w:rPr>
@@ -4388,7 +4422,7 @@
                           </w:p>
                           <w:p>
                             <w:pPr>
-                              <w:pStyle w:val="Listenabsatz"/>
+                              <w:pStyle w:val="ListParagraph"/>
                               <w:rPr>
                                 <w:b/>
                                 <w:bCs/>
@@ -4415,7 +4449,7 @@
                           </w:p>
                           <w:p>
                             <w:pPr>
-                              <w:pStyle w:val="Listenabsatz"/>
+                              <w:pStyle w:val="ListParagraph"/>
                               <w:ind w:left="1080"/>
                               <w:rPr>
                                 <w:b/>
@@ -4427,7 +4461,7 @@
                           </w:p>
                           <w:p>
                             <w:pPr>
-                              <w:pStyle w:val="Listenabsatz"/>
+                              <w:pStyle w:val="ListParagraph"/>
                               <w:rPr>
                                 <w:b/>
                                 <w:bCs/>
@@ -4462,7 +4496,7 @@
                   <w:txbxContent>
                     <w:p>
                       <w:pPr>
-                        <w:pStyle w:val="berschrift1"/>
+                        <w:pStyle w:val="Heading1"/>
                         <w:rPr>
                           <w:lang w:val="uz-Cyrl-UZ"/>
                         </w:rPr>
@@ -4473,16 +4507,16 @@
                         </w:rPr>
                         <w:t xml:space="preserve"> </w:t>
                       </w:r>
-                      <w:bookmarkStart w:id="113" w:name="_Toc36991271"/>
-                      <w:bookmarkStart w:id="114" w:name="_Toc37013736"/>
+                      <w:bookmarkStart w:id="114" w:name="_Toc36991271"/>
+                      <w:bookmarkStart w:id="115" w:name="_Toc37013736"/>
                       <w:r>
                         <w:rPr>
                           <w:lang w:val="uz-Cyrl-UZ"/>
                         </w:rPr>
                         <w:t>Commands (for playing without GUI)</w:t>
                       </w:r>
-                      <w:bookmarkEnd w:id="113"/>
                       <w:bookmarkEnd w:id="114"/>
+                      <w:bookmarkEnd w:id="115"/>
                     </w:p>
                     <w:p>
                       <w:pPr>
@@ -4519,7 +4553,7 @@
                     </w:p>
                     <w:p>
                       <w:pPr>
-                        <w:pStyle w:val="Listenabsatz"/>
+                        <w:pStyle w:val="ListParagraph"/>
                         <w:numPr>
                           <w:ilvl w:val="0"/>
                           <w:numId w:val="1"/>
@@ -4563,7 +4597,7 @@
                     </w:p>
                     <w:p>
                       <w:pPr>
-                        <w:pStyle w:val="Listenabsatz"/>
+                        <w:pStyle w:val="ListParagraph"/>
                         <w:numPr>
                           <w:ilvl w:val="0"/>
                           <w:numId w:val="1"/>
@@ -4586,7 +4620,7 @@
                     </w:p>
                     <w:p>
                       <w:pPr>
-                        <w:pStyle w:val="Listenabsatz"/>
+                        <w:pStyle w:val="ListParagraph"/>
                         <w:rPr>
                           <w:i/>
                           <w:iCs/>
@@ -4602,7 +4636,7 @@
                     </w:p>
                     <w:p>
                       <w:pPr>
-                        <w:pStyle w:val="Listenabsatz"/>
+                        <w:pStyle w:val="ListParagraph"/>
                         <w:numPr>
                           <w:ilvl w:val="0"/>
                           <w:numId w:val="1"/>
@@ -4734,7 +4768,7 @@
                     </w:p>
                     <w:p>
                       <w:pPr>
-                        <w:pStyle w:val="Listenabsatz"/>
+                        <w:pStyle w:val="ListParagraph"/>
                         <w:numPr>
                           <w:ilvl w:val="0"/>
                           <w:numId w:val="1"/>
@@ -4760,7 +4794,7 @@
                     </w:p>
                     <w:p>
                       <w:pPr>
-                        <w:pStyle w:val="Listenabsatz"/>
+                        <w:pStyle w:val="ListParagraph"/>
                         <w:rPr>
                           <w:i/>
                           <w:iCs/>
@@ -4802,7 +4836,7 @@
                     </w:p>
                     <w:p>
                       <w:pPr>
-                        <w:pStyle w:val="Listenabsatz"/>
+                        <w:pStyle w:val="ListParagraph"/>
                         <w:numPr>
                           <w:ilvl w:val="0"/>
                           <w:numId w:val="1"/>
@@ -4828,7 +4862,7 @@
                     </w:p>
                     <w:p>
                       <w:pPr>
-                        <w:pStyle w:val="Listenabsatz"/>
+                        <w:pStyle w:val="ListParagraph"/>
                         <w:rPr>
                           <w:i/>
                           <w:iCs/>
@@ -4854,7 +4888,7 @@
                     </w:p>
                     <w:p>
                       <w:pPr>
-                        <w:pStyle w:val="Listenabsatz"/>
+                        <w:pStyle w:val="ListParagraph"/>
                         <w:numPr>
                           <w:ilvl w:val="0"/>
                           <w:numId w:val="1"/>
@@ -4898,7 +4932,7 @@
                     </w:p>
                     <w:p>
                       <w:pPr>
-                        <w:pStyle w:val="Listenabsatz"/>
+                        <w:pStyle w:val="ListParagraph"/>
                         <w:numPr>
                           <w:ilvl w:val="0"/>
                           <w:numId w:val="1"/>
@@ -4923,7 +4957,7 @@
                     </w:p>
                     <w:p>
                       <w:pPr>
-                        <w:pStyle w:val="Listenabsatz"/>
+                        <w:pStyle w:val="ListParagraph"/>
                         <w:rPr>
                           <w:lang w:val="uz-Cyrl-UZ"/>
                         </w:rPr>
@@ -4934,7 +4968,7 @@
                     </w:p>
                     <w:p>
                       <w:pPr>
-                        <w:pStyle w:val="Listenabsatz"/>
+                        <w:pStyle w:val="ListParagraph"/>
                         <w:numPr>
                           <w:ilvl w:val="0"/>
                           <w:numId w:val="1"/>
@@ -4955,7 +4989,7 @@
                     </w:p>
                     <w:p>
                       <w:pPr>
-                        <w:pStyle w:val="Listenabsatz"/>
+                        <w:pStyle w:val="ListParagraph"/>
                       </w:pPr>
                       <w:r>
                         <w:t xml:space="preserve">Lists all open, ongoing and finished games. </w:t>
@@ -4963,7 +4997,7 @@
                     </w:p>
                     <w:p>
                       <w:pPr>
-                        <w:pStyle w:val="Listenabsatz"/>
+                        <w:pStyle w:val="ListParagraph"/>
                         <w:numPr>
                           <w:ilvl w:val="0"/>
                           <w:numId w:val="1"/>
@@ -5068,7 +5102,7 @@
                     </w:p>
                     <w:p>
                       <w:pPr>
-                        <w:pStyle w:val="Listenabsatz"/>
+                        <w:pStyle w:val="ListParagraph"/>
                       </w:pPr>
                       <w:r>
                         <w:rPr>
@@ -5094,7 +5128,7 @@
                     </w:p>
                     <w:p>
                       <w:pPr>
-                        <w:pStyle w:val="Listenabsatz"/>
+                        <w:pStyle w:val="ListParagraph"/>
                         <w:rPr>
                           <w:b/>
                           <w:bCs/>
@@ -5121,7 +5155,7 @@
                     </w:p>
                     <w:p>
                       <w:pPr>
-                        <w:pStyle w:val="Listenabsatz"/>
+                        <w:pStyle w:val="ListParagraph"/>
                         <w:ind w:left="1080"/>
                         <w:rPr>
                           <w:b/>
@@ -5133,7 +5167,7 @@
                     </w:p>
                     <w:p>
                       <w:pPr>
-                        <w:pStyle w:val="Listenabsatz"/>
+                        <w:pStyle w:val="ListParagraph"/>
                         <w:rPr>
                           <w:b/>
                           <w:bCs/>
@@ -5221,7 +5255,7 @@
         <w:sdtContent>
           <w:p>
             <w:pPr>
-              <w:pStyle w:val="Fuzeile"/>
+              <w:pStyle w:val="Footer"/>
               <w:jc w:val="right"/>
             </w:pPr>
             <w:r>
@@ -5327,7 +5361,7 @@
   </w:sdt>
   <w:p>
     <w:pPr>
-      <w:pStyle w:val="Fuzeile"/>
+      <w:pStyle w:val="Footer"/>
       <w:rPr>
         <w:lang w:val="de-CH"/>
       </w:rPr>
@@ -5377,7 +5411,7 @@
 <w:hdr xmlns:wpc="http://schemas.microsoft.com/office/word/2010/wordprocessingCanvas" xmlns:cx="http://schemas.microsoft.com/office/drawing/2014/chartex" xmlns:cx1="http://schemas.microsoft.com/office/drawing/2015/9/8/chartex" xmlns:cx2="http://schemas.microsoft.com/office/drawing/2015/10/21/chartex" xmlns:cx3="http://schemas.microsoft.com/office/drawing/2016/5/9/chartex" xmlns:cx4="http://schemas.microsoft.com/office/drawing/2016/5/10/chartex" xmlns:cx5="http://schemas.microsoft.com/office/drawing/2016/5/11/chartex" xmlns:cx6="http://schemas.microsoft.com/office/drawing/2016/5/12/chartex" xmlns:cx7="http://schemas.microsoft.com/office/drawing/2016/5/13/chartex" xmlns:cx8="http://schemas.microsoft.com/office/drawing/2016/5/14/chartex" xmlns:mc="http://schemas.openxmlformats.org/markup-compatibility/2006" xmlns:aink="http://schemas.microsoft.com/office/drawing/2016/ink" xmlns:am3d="http://schemas.microsoft.com/office/drawing/2017/model3d" xmlns:o="urn:schemas-microsoft-com:office:office" xmlns:r="http://schemas.openxmlformats.org/officeDocument/2006/relationships" xmlns:m="http://schemas.openxmlformats.org/officeDocument/2006/math" xmlns:v="urn:schemas-microsoft-com:vml" xmlns:wp14="http://schemas.microsoft.com/office/word/2010/wordprocessingDrawing" xmlns:wp="http://schemas.openxmlformats.org/drawingml/2006/wordprocessingDrawing" xmlns:w10="urn:schemas-microsoft-com:office:word" xmlns:w="http://schemas.openxmlformats.org/wordprocessingml/2006/main" xmlns:w14="http://schemas.microsoft.com/office/word/2010/wordml" xmlns:w15="http://schemas.microsoft.com/office/word/2012/wordml" xmlns:w16cid="http://schemas.microsoft.com/office/word/2016/wordml/cid" xmlns:w16se="http://schemas.microsoft.com/office/word/2015/wordml/symex" xmlns:wpg="http://schemas.microsoft.com/office/word/2010/wordprocessingGroup" xmlns:wpi="http://schemas.microsoft.com/office/word/2010/wordprocessingInk" xmlns:wne="http://schemas.microsoft.com/office/word/2006/wordml" xmlns:wps="http://schemas.microsoft.com/office/word/2010/wordprocessingShape" mc:Ignorable="w14 w15 w16se w16cid wp14">
   <w:p>
     <w:pPr>
-      <w:pStyle w:val="Kopfzeile"/>
+      <w:pStyle w:val="Header"/>
       <w:jc w:val="right"/>
       <w:rPr>
         <w:lang w:val="uz-Cyrl-UZ"/>
@@ -5665,7 +5699,7 @@
                         <w:txbxContent>
                           <w:p>
                             <w:pPr>
-                              <w:pStyle w:val="Kopfzeile"/>
+                              <w:pStyle w:val="Header"/>
                               <w:jc w:val="right"/>
                               <w:rPr>
                                 <w:color w:val="FFFFFF" w:themeColor="background1"/>
@@ -5760,7 +5794,7 @@
                   <w:txbxContent>
                     <w:p>
                       <w:pPr>
-                        <w:pStyle w:val="Kopfzeile"/>
+                        <w:pStyle w:val="Header"/>
                         <w:jc w:val="right"/>
                         <w:rPr>
                           <w:color w:val="FFFFFF" w:themeColor="background1"/>
@@ -5834,7 +5868,7 @@
   </w:p>
   <w:p>
     <w:pPr>
-      <w:pStyle w:val="Kopfzeile"/>
+      <w:pStyle w:val="Header"/>
       <w:rPr>
         <w:lang w:val="uz-Cyrl-UZ"/>
       </w:rPr>
@@ -6167,7 +6201,7 @@
     <w:lvl w:ilvl="0">
       <w:start w:val="1"/>
       <w:numFmt w:val="decimal"/>
-      <w:pStyle w:val="berschrift1"/>
+      <w:pStyle w:val="Heading1"/>
       <w:lvlText w:val="%1"/>
       <w:lvlJc w:val="left"/>
       <w:pPr>
@@ -6177,7 +6211,7 @@
     <w:lvl w:ilvl="1">
       <w:start w:val="1"/>
       <w:numFmt w:val="decimal"/>
-      <w:pStyle w:val="berschrift2"/>
+      <w:pStyle w:val="Heading2"/>
       <w:lvlText w:val="%1.%2"/>
       <w:lvlJc w:val="left"/>
       <w:pPr>
@@ -6191,7 +6225,7 @@
     <w:lvl w:ilvl="2">
       <w:start w:val="1"/>
       <w:numFmt w:val="decimal"/>
-      <w:pStyle w:val="berschrift3"/>
+      <w:pStyle w:val="Heading3"/>
       <w:lvlText w:val="%1.%2.%3"/>
       <w:lvlJc w:val="left"/>
       <w:pPr>
@@ -6201,7 +6235,7 @@
     <w:lvl w:ilvl="3">
       <w:start w:val="1"/>
       <w:numFmt w:val="decimal"/>
-      <w:pStyle w:val="berschrift4"/>
+      <w:pStyle w:val="Heading4"/>
       <w:lvlText w:val="%1.%2.%3.%4"/>
       <w:lvlJc w:val="left"/>
       <w:pPr>
@@ -6211,7 +6245,7 @@
     <w:lvl w:ilvl="4">
       <w:start w:val="1"/>
       <w:numFmt w:val="decimal"/>
-      <w:pStyle w:val="berschrift5"/>
+      <w:pStyle w:val="Heading5"/>
       <w:lvlText w:val="%1.%2.%3.%4.%5"/>
       <w:lvlJc w:val="left"/>
       <w:pPr>
@@ -6221,7 +6255,7 @@
     <w:lvl w:ilvl="5">
       <w:start w:val="1"/>
       <w:numFmt w:val="decimal"/>
-      <w:pStyle w:val="berschrift6"/>
+      <w:pStyle w:val="Heading6"/>
       <w:lvlText w:val="%1.%2.%3.%4.%5.%6"/>
       <w:lvlJc w:val="left"/>
       <w:pPr>
@@ -6231,7 +6265,7 @@
     <w:lvl w:ilvl="6">
       <w:start w:val="1"/>
       <w:numFmt w:val="decimal"/>
-      <w:pStyle w:val="berschrift7"/>
+      <w:pStyle w:val="Heading7"/>
       <w:lvlText w:val="%1.%2.%3.%4.%5.%6.%7"/>
       <w:lvlJc w:val="left"/>
       <w:pPr>
@@ -6241,7 +6275,7 @@
     <w:lvl w:ilvl="7">
       <w:start w:val="1"/>
       <w:numFmt w:val="decimal"/>
-      <w:pStyle w:val="berschrift8"/>
+      <w:pStyle w:val="Heading8"/>
       <w:lvlText w:val="%1.%2.%3.%4.%5.%6.%7.%8"/>
       <w:lvlJc w:val="left"/>
       <w:pPr>
@@ -6251,7 +6285,7 @@
     <w:lvl w:ilvl="8">
       <w:start w:val="1"/>
       <w:numFmt w:val="decimal"/>
-      <w:pStyle w:val="berschrift9"/>
+      <w:pStyle w:val="Heading9"/>
       <w:lvlText w:val="%1.%2.%3.%4.%5.%6.%7.%8.%9"/>
       <w:lvlJc w:val="left"/>
       <w:pPr>
@@ -7186,16 +7220,16 @@
     <w:lsdException w:name="Unresolved Mention" w:semiHidden="1" w:unhideWhenUsed="1"/>
     <w:lsdException w:name="Smart Link" w:semiHidden="1" w:unhideWhenUsed="1"/>
   </w:latentStyles>
-  <w:style w:type="paragraph" w:default="1" w:styleId="Standard">
+  <w:style w:type="paragraph" w:default="1" w:styleId="Normal">
     <w:name w:val="Normal"/>
     <w:qFormat/>
     <w:rsid w:val="001E2A29"/>
   </w:style>
-  <w:style w:type="paragraph" w:styleId="berschrift1">
+  <w:style w:type="paragraph" w:styleId="Heading1">
     <w:name w:val="heading 1"/>
-    <w:basedOn w:val="Standard"/>
-    <w:next w:val="Standard"/>
-    <w:link w:val="berschrift1Zchn"/>
+    <w:basedOn w:val="Normal"/>
+    <w:next w:val="Normal"/>
+    <w:link w:val="Heading1Char"/>
     <w:uiPriority w:val="9"/>
     <w:qFormat/>
     <w:rsid w:val="00945CB5"/>
@@ -7215,11 +7249,11 @@
       <w:szCs w:val="32"/>
     </w:rPr>
   </w:style>
-  <w:style w:type="paragraph" w:styleId="berschrift2">
+  <w:style w:type="paragraph" w:styleId="Heading2">
     <w:name w:val="heading 2"/>
-    <w:basedOn w:val="Standard"/>
-    <w:next w:val="Standard"/>
-    <w:link w:val="berschrift2Zchn"/>
+    <w:basedOn w:val="Normal"/>
+    <w:next w:val="Normal"/>
+    <w:link w:val="Heading2Char"/>
     <w:uiPriority w:val="9"/>
     <w:unhideWhenUsed/>
     <w:qFormat/>
@@ -7241,11 +7275,11 @@
       <w:szCs w:val="26"/>
     </w:rPr>
   </w:style>
-  <w:style w:type="paragraph" w:styleId="berschrift3">
+  <w:style w:type="paragraph" w:styleId="Heading3">
     <w:name w:val="heading 3"/>
-    <w:basedOn w:val="Standard"/>
-    <w:next w:val="Standard"/>
-    <w:link w:val="berschrift3Zchn"/>
+    <w:basedOn w:val="Normal"/>
+    <w:next w:val="Normal"/>
+    <w:link w:val="Heading3Char"/>
     <w:uiPriority w:val="9"/>
     <w:unhideWhenUsed/>
     <w:qFormat/>
@@ -7267,11 +7301,11 @@
       <w:szCs w:val="24"/>
     </w:rPr>
   </w:style>
-  <w:style w:type="paragraph" w:styleId="berschrift4">
+  <w:style w:type="paragraph" w:styleId="Heading4">
     <w:name w:val="heading 4"/>
-    <w:basedOn w:val="Standard"/>
-    <w:next w:val="Standard"/>
-    <w:link w:val="berschrift4Zchn"/>
+    <w:basedOn w:val="Normal"/>
+    <w:next w:val="Normal"/>
+    <w:link w:val="Heading4Char"/>
     <w:uiPriority w:val="9"/>
     <w:unhideWhenUsed/>
     <w:qFormat/>
@@ -7293,11 +7327,11 @@
       <w:color w:val="365F91" w:themeColor="accent1" w:themeShade="BF"/>
     </w:rPr>
   </w:style>
-  <w:style w:type="paragraph" w:styleId="berschrift5">
+  <w:style w:type="paragraph" w:styleId="Heading5">
     <w:name w:val="heading 5"/>
-    <w:basedOn w:val="Standard"/>
-    <w:next w:val="Standard"/>
-    <w:link w:val="berschrift5Zchn"/>
+    <w:basedOn w:val="Normal"/>
+    <w:next w:val="Normal"/>
+    <w:link w:val="Heading5Char"/>
     <w:uiPriority w:val="9"/>
     <w:unhideWhenUsed/>
     <w:qFormat/>
@@ -7317,11 +7351,11 @@
       <w:color w:val="365F91" w:themeColor="accent1" w:themeShade="BF"/>
     </w:rPr>
   </w:style>
-  <w:style w:type="paragraph" w:styleId="berschrift6">
+  <w:style w:type="paragraph" w:styleId="Heading6">
     <w:name w:val="heading 6"/>
-    <w:basedOn w:val="Standard"/>
-    <w:next w:val="Standard"/>
-    <w:link w:val="berschrift6Zchn"/>
+    <w:basedOn w:val="Normal"/>
+    <w:next w:val="Normal"/>
+    <w:link w:val="Heading6Char"/>
     <w:uiPriority w:val="9"/>
     <w:unhideWhenUsed/>
     <w:qFormat/>
@@ -7341,11 +7375,11 @@
       <w:color w:val="243F60" w:themeColor="accent1" w:themeShade="7F"/>
     </w:rPr>
   </w:style>
-  <w:style w:type="paragraph" w:styleId="berschrift7">
+  <w:style w:type="paragraph" w:styleId="Heading7">
     <w:name w:val="heading 7"/>
-    <w:basedOn w:val="Standard"/>
-    <w:next w:val="Standard"/>
-    <w:link w:val="berschrift7Zchn"/>
+    <w:basedOn w:val="Normal"/>
+    <w:next w:val="Normal"/>
+    <w:link w:val="Heading7Char"/>
     <w:uiPriority w:val="9"/>
     <w:unhideWhenUsed/>
     <w:qFormat/>
@@ -7367,11 +7401,11 @@
       <w:color w:val="243F60" w:themeColor="accent1" w:themeShade="7F"/>
     </w:rPr>
   </w:style>
-  <w:style w:type="paragraph" w:styleId="berschrift8">
+  <w:style w:type="paragraph" w:styleId="Heading8">
     <w:name w:val="heading 8"/>
-    <w:basedOn w:val="Standard"/>
-    <w:next w:val="Standard"/>
-    <w:link w:val="berschrift8Zchn"/>
+    <w:basedOn w:val="Normal"/>
+    <w:next w:val="Normal"/>
+    <w:link w:val="Heading8Char"/>
     <w:uiPriority w:val="9"/>
     <w:semiHidden/>
     <w:unhideWhenUsed/>
@@ -7394,11 +7428,11 @@
       <w:szCs w:val="21"/>
     </w:rPr>
   </w:style>
-  <w:style w:type="paragraph" w:styleId="berschrift9">
+  <w:style w:type="paragraph" w:styleId="Heading9">
     <w:name w:val="heading 9"/>
-    <w:basedOn w:val="Standard"/>
-    <w:next w:val="Standard"/>
-    <w:link w:val="berschrift9Zchn"/>
+    <w:basedOn w:val="Normal"/>
+    <w:next w:val="Normal"/>
+    <w:link w:val="Heading9Char"/>
     <w:uiPriority w:val="9"/>
     <w:semiHidden/>
     <w:unhideWhenUsed/>
@@ -7423,13 +7457,13 @@
       <w:szCs w:val="21"/>
     </w:rPr>
   </w:style>
-  <w:style w:type="character" w:default="1" w:styleId="Absatz-Standardschriftart">
+  <w:style w:type="character" w:default="1" w:styleId="DefaultParagraphFont">
     <w:name w:val="Default Paragraph Font"/>
     <w:uiPriority w:val="1"/>
     <w:semiHidden/>
     <w:unhideWhenUsed/>
   </w:style>
-  <w:style w:type="table" w:default="1" w:styleId="NormaleTabelle">
+  <w:style w:type="table" w:default="1" w:styleId="TableNormal">
     <w:name w:val="Normal Table"/>
     <w:uiPriority w:val="99"/>
     <w:semiHidden/>
@@ -7444,16 +7478,16 @@
       </w:tblCellMar>
     </w:tblPr>
   </w:style>
-  <w:style w:type="numbering" w:default="1" w:styleId="KeineListe">
+  <w:style w:type="numbering" w:default="1" w:styleId="NoList">
     <w:name w:val="No List"/>
     <w:uiPriority w:val="99"/>
     <w:semiHidden/>
     <w:unhideWhenUsed/>
   </w:style>
-  <w:style w:type="paragraph" w:styleId="Sprechblasentext">
+  <w:style w:type="paragraph" w:styleId="BalloonText">
     <w:name w:val="Balloon Text"/>
-    <w:basedOn w:val="Standard"/>
-    <w:link w:val="SprechblasentextZchn"/>
+    <w:basedOn w:val="Normal"/>
+    <w:link w:val="BalloonTextChar"/>
     <w:uiPriority w:val="99"/>
     <w:semiHidden/>
     <w:unhideWhenUsed/>
@@ -7467,10 +7501,10 @@
       <w:szCs w:val="16"/>
     </w:rPr>
   </w:style>
-  <w:style w:type="character" w:customStyle="1" w:styleId="SprechblasentextZchn">
-    <w:name w:val="Sprechblasentext Zchn"/>
-    <w:basedOn w:val="Absatz-Standardschriftart"/>
-    <w:link w:val="Sprechblasentext"/>
+  <w:style w:type="character" w:customStyle="1" w:styleId="BalloonTextChar">
+    <w:name w:val="Balloon Text Char"/>
+    <w:basedOn w:val="DefaultParagraphFont"/>
+    <w:link w:val="BalloonText"/>
     <w:uiPriority w:val="99"/>
     <w:semiHidden/>
     <w:rsid w:val="00C72A32"/>
@@ -7480,10 +7514,10 @@
       <w:szCs w:val="16"/>
     </w:rPr>
   </w:style>
-  <w:style w:type="character" w:customStyle="1" w:styleId="berschrift1Zchn">
-    <w:name w:val="Überschrift 1 Zchn"/>
-    <w:basedOn w:val="Absatz-Standardschriftart"/>
-    <w:link w:val="berschrift1"/>
+  <w:style w:type="character" w:customStyle="1" w:styleId="Heading1Char">
+    <w:name w:val="Heading 1 Char"/>
+    <w:basedOn w:val="DefaultParagraphFont"/>
+    <w:link w:val="Heading1"/>
     <w:uiPriority w:val="9"/>
     <w:rsid w:val="00945CB5"/>
     <w:rPr>
@@ -7493,10 +7527,10 @@
       <w:szCs w:val="32"/>
     </w:rPr>
   </w:style>
-  <w:style w:type="paragraph" w:styleId="Inhaltsverzeichnisberschrift">
+  <w:style w:type="paragraph" w:styleId="TOCHeading">
     <w:name w:val="TOC Heading"/>
-    <w:basedOn w:val="berschrift1"/>
-    <w:next w:val="Standard"/>
+    <w:basedOn w:val="Heading1"/>
+    <w:next w:val="Normal"/>
     <w:uiPriority w:val="39"/>
     <w:unhideWhenUsed/>
     <w:qFormat/>
@@ -7506,10 +7540,10 @@
       <w:outlineLvl w:val="9"/>
     </w:pPr>
   </w:style>
-  <w:style w:type="paragraph" w:styleId="Kopfzeile">
+  <w:style w:type="paragraph" w:styleId="Header">
     <w:name w:val="header"/>
-    <w:basedOn w:val="Standard"/>
-    <w:link w:val="KopfzeileZchn"/>
+    <w:basedOn w:val="Normal"/>
+    <w:link w:val="HeaderChar"/>
     <w:uiPriority w:val="99"/>
     <w:unhideWhenUsed/>
     <w:rsid w:val="00574446"/>
@@ -7521,17 +7555,17 @@
       <w:spacing w:after="0" w:line="240" w:lineRule="auto"/>
     </w:pPr>
   </w:style>
-  <w:style w:type="character" w:customStyle="1" w:styleId="KopfzeileZchn">
-    <w:name w:val="Kopfzeile Zchn"/>
-    <w:basedOn w:val="Absatz-Standardschriftart"/>
-    <w:link w:val="Kopfzeile"/>
+  <w:style w:type="character" w:customStyle="1" w:styleId="HeaderChar">
+    <w:name w:val="Header Char"/>
+    <w:basedOn w:val="DefaultParagraphFont"/>
+    <w:link w:val="Header"/>
     <w:uiPriority w:val="99"/>
     <w:rsid w:val="00574446"/>
   </w:style>
-  <w:style w:type="paragraph" w:styleId="Fuzeile">
+  <w:style w:type="paragraph" w:styleId="Footer">
     <w:name w:val="footer"/>
-    <w:basedOn w:val="Standard"/>
-    <w:link w:val="FuzeileZchn"/>
+    <w:basedOn w:val="Normal"/>
+    <w:link w:val="FooterChar"/>
     <w:uiPriority w:val="99"/>
     <w:unhideWhenUsed/>
     <w:rsid w:val="00574446"/>
@@ -7543,17 +7577,17 @@
       <w:spacing w:after="0" w:line="240" w:lineRule="auto"/>
     </w:pPr>
   </w:style>
-  <w:style w:type="character" w:customStyle="1" w:styleId="FuzeileZchn">
-    <w:name w:val="Fußzeile Zchn"/>
-    <w:basedOn w:val="Absatz-Standardschriftart"/>
-    <w:link w:val="Fuzeile"/>
+  <w:style w:type="character" w:customStyle="1" w:styleId="FooterChar">
+    <w:name w:val="Footer Char"/>
+    <w:basedOn w:val="DefaultParagraphFont"/>
+    <w:link w:val="Footer"/>
     <w:uiPriority w:val="99"/>
     <w:rsid w:val="00574446"/>
   </w:style>
-  <w:style w:type="paragraph" w:styleId="Verzeichnis1">
+  <w:style w:type="paragraph" w:styleId="TOC1">
     <w:name w:val="toc 1"/>
-    <w:basedOn w:val="Standard"/>
-    <w:next w:val="Standard"/>
+    <w:basedOn w:val="Normal"/>
+    <w:next w:val="Normal"/>
     <w:autoRedefine/>
     <w:uiPriority w:val="39"/>
     <w:unhideWhenUsed/>
@@ -7572,7 +7606,7 @@
   </w:style>
   <w:style w:type="character" w:styleId="Hyperlink">
     <w:name w:val="Hyperlink"/>
-    <w:basedOn w:val="Absatz-Standardschriftart"/>
+    <w:basedOn w:val="DefaultParagraphFont"/>
     <w:uiPriority w:val="99"/>
     <w:unhideWhenUsed/>
     <w:rsid w:val="00574446"/>
@@ -7581,10 +7615,10 @@
       <w:u w:val="single"/>
     </w:rPr>
   </w:style>
-  <w:style w:type="character" w:customStyle="1" w:styleId="berschrift2Zchn">
-    <w:name w:val="Überschrift 2 Zchn"/>
-    <w:basedOn w:val="Absatz-Standardschriftart"/>
-    <w:link w:val="berschrift2"/>
+  <w:style w:type="character" w:customStyle="1" w:styleId="Heading2Char">
+    <w:name w:val="Heading 2 Char"/>
+    <w:basedOn w:val="DefaultParagraphFont"/>
+    <w:link w:val="Heading2"/>
     <w:uiPriority w:val="9"/>
     <w:rsid w:val="00574446"/>
     <w:rPr>
@@ -7594,10 +7628,10 @@
       <w:szCs w:val="26"/>
     </w:rPr>
   </w:style>
-  <w:style w:type="paragraph" w:styleId="Verzeichnis2">
+  <w:style w:type="paragraph" w:styleId="TOC2">
     <w:name w:val="toc 2"/>
-    <w:basedOn w:val="Standard"/>
-    <w:next w:val="Standard"/>
+    <w:basedOn w:val="Normal"/>
+    <w:next w:val="Normal"/>
     <w:autoRedefine/>
     <w:uiPriority w:val="39"/>
     <w:unhideWhenUsed/>
@@ -7607,9 +7641,9 @@
       <w:ind w:left="220"/>
     </w:pPr>
   </w:style>
-  <w:style w:type="character" w:styleId="SchwacheHervorhebung">
+  <w:style w:type="character" w:styleId="SubtleEmphasis">
     <w:name w:val="Subtle Emphasis"/>
-    <w:basedOn w:val="Absatz-Standardschriftart"/>
+    <w:basedOn w:val="DefaultParagraphFont"/>
     <w:uiPriority w:val="19"/>
     <w:qFormat/>
     <w:rsid w:val="00574446"/>
@@ -7619,9 +7653,9 @@
       <w:color w:val="404040" w:themeColor="text1" w:themeTint="BF"/>
     </w:rPr>
   </w:style>
-  <w:style w:type="character" w:styleId="IntensiveHervorhebung">
+  <w:style w:type="character" w:styleId="IntenseEmphasis">
     <w:name w:val="Intense Emphasis"/>
-    <w:basedOn w:val="Absatz-Standardschriftart"/>
+    <w:basedOn w:val="DefaultParagraphFont"/>
     <w:uiPriority w:val="21"/>
     <w:qFormat/>
     <w:rsid w:val="00574446"/>
@@ -7631,10 +7665,10 @@
       <w:color w:val="4F81BD" w:themeColor="accent1"/>
     </w:rPr>
   </w:style>
-  <w:style w:type="paragraph" w:styleId="Verzeichnis3">
+  <w:style w:type="paragraph" w:styleId="TOC3">
     <w:name w:val="toc 3"/>
-    <w:basedOn w:val="Standard"/>
-    <w:next w:val="Standard"/>
+    <w:basedOn w:val="Normal"/>
+    <w:next w:val="Normal"/>
     <w:autoRedefine/>
     <w:uiPriority w:val="39"/>
     <w:unhideWhenUsed/>
@@ -7647,9 +7681,9 @@
       <w:rFonts w:cs="Times New Roman"/>
     </w:rPr>
   </w:style>
-  <w:style w:type="paragraph" w:styleId="Listenabsatz">
+  <w:style w:type="paragraph" w:styleId="ListParagraph">
     <w:name w:val="List Paragraph"/>
-    <w:basedOn w:val="Standard"/>
+    <w:basedOn w:val="Normal"/>
     <w:uiPriority w:val="34"/>
     <w:qFormat/>
     <w:rsid w:val="00144F2F"/>
@@ -7660,7 +7694,7 @@
   </w:style>
   <w:style w:type="paragraph" w:customStyle="1" w:styleId="Style1">
     <w:name w:val="Style1"/>
-    <w:basedOn w:val="berschrift4"/>
+    <w:basedOn w:val="Heading4"/>
     <w:qFormat/>
     <w:rsid w:val="00452CB6"/>
     <w:pPr>
@@ -7672,9 +7706,9 @@
       <w:lang w:val="uz-Cyrl-UZ"/>
     </w:rPr>
   </w:style>
-  <w:style w:type="character" w:styleId="Hervorhebung">
+  <w:style w:type="character" w:styleId="Emphasis">
     <w:name w:val="Emphasis"/>
-    <w:basedOn w:val="Absatz-Standardschriftart"/>
+    <w:basedOn w:val="DefaultParagraphFont"/>
     <w:uiPriority w:val="20"/>
     <w:qFormat/>
     <w:rsid w:val="00452CB6"/>
@@ -7683,10 +7717,10 @@
       <w:iCs/>
     </w:rPr>
   </w:style>
-  <w:style w:type="character" w:customStyle="1" w:styleId="berschrift4Zchn">
-    <w:name w:val="Überschrift 4 Zchn"/>
-    <w:basedOn w:val="Absatz-Standardschriftart"/>
-    <w:link w:val="berschrift4"/>
+  <w:style w:type="character" w:customStyle="1" w:styleId="Heading4Char">
+    <w:name w:val="Heading 4 Char"/>
+    <w:basedOn w:val="DefaultParagraphFont"/>
+    <w:link w:val="Heading4"/>
     <w:uiPriority w:val="9"/>
     <w:rsid w:val="00452CB6"/>
     <w:rPr>
@@ -7696,10 +7730,10 @@
       <w:color w:val="365F91" w:themeColor="accent1" w:themeShade="BF"/>
     </w:rPr>
   </w:style>
-  <w:style w:type="character" w:customStyle="1" w:styleId="berschrift3Zchn">
-    <w:name w:val="Überschrift 3 Zchn"/>
-    <w:basedOn w:val="Absatz-Standardschriftart"/>
-    <w:link w:val="berschrift3"/>
+  <w:style w:type="character" w:customStyle="1" w:styleId="Heading3Char">
+    <w:name w:val="Heading 3 Char"/>
+    <w:basedOn w:val="DefaultParagraphFont"/>
+    <w:link w:val="Heading3"/>
     <w:uiPriority w:val="9"/>
     <w:rsid w:val="00634EA6"/>
     <w:rPr>
@@ -7709,10 +7743,10 @@
       <w:szCs w:val="24"/>
     </w:rPr>
   </w:style>
-  <w:style w:type="character" w:customStyle="1" w:styleId="berschrift5Zchn">
-    <w:name w:val="Überschrift 5 Zchn"/>
-    <w:basedOn w:val="Absatz-Standardschriftart"/>
-    <w:link w:val="berschrift5"/>
+  <w:style w:type="character" w:customStyle="1" w:styleId="Heading5Char">
+    <w:name w:val="Heading 5 Char"/>
+    <w:basedOn w:val="DefaultParagraphFont"/>
+    <w:link w:val="Heading5"/>
     <w:uiPriority w:val="9"/>
     <w:rsid w:val="00634EA6"/>
     <w:rPr>
@@ -7720,10 +7754,10 @@
       <w:color w:val="365F91" w:themeColor="accent1" w:themeShade="BF"/>
     </w:rPr>
   </w:style>
-  <w:style w:type="character" w:customStyle="1" w:styleId="berschrift6Zchn">
-    <w:name w:val="Überschrift 6 Zchn"/>
-    <w:basedOn w:val="Absatz-Standardschriftart"/>
-    <w:link w:val="berschrift6"/>
+  <w:style w:type="character" w:customStyle="1" w:styleId="Heading6Char">
+    <w:name w:val="Heading 6 Char"/>
+    <w:basedOn w:val="DefaultParagraphFont"/>
+    <w:link w:val="Heading6"/>
     <w:uiPriority w:val="9"/>
     <w:rsid w:val="00634EA6"/>
     <w:rPr>
@@ -7731,10 +7765,10 @@
       <w:color w:val="243F60" w:themeColor="accent1" w:themeShade="7F"/>
     </w:rPr>
   </w:style>
-  <w:style w:type="character" w:customStyle="1" w:styleId="berschrift7Zchn">
-    <w:name w:val="Überschrift 7 Zchn"/>
-    <w:basedOn w:val="Absatz-Standardschriftart"/>
-    <w:link w:val="berschrift7"/>
+  <w:style w:type="character" w:customStyle="1" w:styleId="Heading7Char">
+    <w:name w:val="Heading 7 Char"/>
+    <w:basedOn w:val="DefaultParagraphFont"/>
+    <w:link w:val="Heading7"/>
     <w:uiPriority w:val="9"/>
     <w:rsid w:val="00634EA6"/>
     <w:rPr>
@@ -7744,10 +7778,10 @@
       <w:color w:val="243F60" w:themeColor="accent1" w:themeShade="7F"/>
     </w:rPr>
   </w:style>
-  <w:style w:type="character" w:customStyle="1" w:styleId="berschrift8Zchn">
-    <w:name w:val="Überschrift 8 Zchn"/>
-    <w:basedOn w:val="Absatz-Standardschriftart"/>
-    <w:link w:val="berschrift8"/>
+  <w:style w:type="character" w:customStyle="1" w:styleId="Heading8Char">
+    <w:name w:val="Heading 8 Char"/>
+    <w:basedOn w:val="DefaultParagraphFont"/>
+    <w:link w:val="Heading8"/>
     <w:uiPriority w:val="9"/>
     <w:semiHidden/>
     <w:rsid w:val="00634EA6"/>
@@ -7758,10 +7792,10 @@
       <w:szCs w:val="21"/>
     </w:rPr>
   </w:style>
-  <w:style w:type="character" w:customStyle="1" w:styleId="berschrift9Zchn">
-    <w:name w:val="Überschrift 9 Zchn"/>
-    <w:basedOn w:val="Absatz-Standardschriftart"/>
-    <w:link w:val="berschrift9"/>
+  <w:style w:type="character" w:customStyle="1" w:styleId="Heading9Char">
+    <w:name w:val="Heading 9 Char"/>
+    <w:basedOn w:val="DefaultParagraphFont"/>
+    <w:link w:val="Heading9"/>
     <w:uiPriority w:val="9"/>
     <w:semiHidden/>
     <w:rsid w:val="00634EA6"/>
@@ -8065,7 +8099,7 @@
 </file>
 
 <file path=customXml/itemProps1.xml><?xml version="1.0" encoding="utf-8"?>
-<ds:datastoreItem xmlns:ds="http://schemas.openxmlformats.org/officeDocument/2006/customXml" ds:itemID="{8EB50E18-1558-4AAB-A12A-25D3512D6504}">
+<ds:datastoreItem xmlns:ds="http://schemas.openxmlformats.org/officeDocument/2006/customXml" ds:itemID="{79C2E3F0-F363-4E80-970E-9E5369877549}">
   <ds:schemaRefs>
     <ds:schemaRef ds:uri="http://schemas.openxmlformats.org/officeDocument/2006/bibliography"/>
   </ds:schemaRefs>

</xml_diff>

<commit_message>
updated Instruction_manual, made pdf and put into outreach folder
</commit_message>
<xml_diff>
--- a/00_General/Manual/Instruction_manual.docx
+++ b/00_General/Manual/Instruction_manual.docx
@@ -3,8 +3,6 @@
 <w:document xmlns:wpc="http://schemas.microsoft.com/office/word/2010/wordprocessingCanvas" xmlns:mo="http://schemas.microsoft.com/office/mac/office/2008/main" xmlns:mc="http://schemas.openxmlformats.org/markup-compatibility/2006" xmlns:mv="urn:schemas-microsoft-com:mac:vml" xmlns:o="urn:schemas-microsoft-com:office:office" xmlns:r="http://schemas.openxmlformats.org/officeDocument/2006/relationships" xmlns:m="http://schemas.openxmlformats.org/officeDocument/2006/math" xmlns:v="urn:schemas-microsoft-com:vml" xmlns:wp14="http://schemas.microsoft.com/office/word/2010/wordprocessingDrawing" xmlns:wp="http://schemas.openxmlformats.org/drawingml/2006/wordprocessingDrawing" xmlns:w10="urn:schemas-microsoft-com:office:word" xmlns:w="http://schemas.openxmlformats.org/wordprocessingml/2006/main" xmlns:w14="http://schemas.microsoft.com/office/word/2010/wordml" xmlns:wpg="http://schemas.microsoft.com/office/word/2010/wordprocessingGroup" xmlns:wpi="http://schemas.microsoft.com/office/word/2010/wordprocessingInk" xmlns:wne="http://schemas.microsoft.com/office/word/2006/wordml" xmlns:wps="http://schemas.microsoft.com/office/word/2010/wordprocessingShape" mc:Ignorable="w14 wp14">
   <w:body>
     <w:p>
-      <w:bookmarkStart w:id="0" w:name="_GoBack"/>
-      <w:bookmarkEnd w:id="0"/>
       <w:r>
         <w:rPr>
           <w:noProof/>
@@ -1573,84 +1571,138 @@
               <w:lang w:val="de-CH" w:eastAsia="de-CH"/>
             </w:rPr>
           </w:pPr>
-          <w:hyperlink r:id="rId19" w:anchor="_Toc37013736" w:history="1">
-            <w:r>
-              <w:rPr>
-                <w:rStyle w:val="Link"/>
-                <w:noProof/>
-              </w:rPr>
-              <w:t>5</w:t>
-            </w:r>
-            <w:r>
-              <w:rPr>
-                <w:b w:val="0"/>
-                <w:bCs w:val="0"/>
-                <w:noProof/>
-                <w:color w:val="auto"/>
-                <w:sz w:val="22"/>
-                <w:szCs w:val="22"/>
-                <w:lang w:val="de-CH" w:eastAsia="de-CH"/>
-              </w:rPr>
-              <w:tab/>
-            </w:r>
-            <w:r>
-              <w:rPr>
-                <w:rStyle w:val="Link"/>
-                <w:noProof/>
-              </w:rPr>
-              <w:t>End of game</w:t>
-            </w:r>
-            <w:r>
-              <w:rPr>
-                <w:rStyle w:val="Link"/>
-                <w:noProof/>
-              </w:rPr>
-              <w:t xml:space="preserve"> </w:t>
-            </w:r>
-            <w:r>
-              <w:rPr>
-                <w:noProof/>
-                <w:webHidden/>
-              </w:rPr>
-              <w:tab/>
-            </w:r>
-            <w:r>
-              <w:rPr>
-                <w:noProof/>
-                <w:webHidden/>
-              </w:rPr>
-              <w:fldChar w:fldCharType="begin"/>
-            </w:r>
-            <w:r>
-              <w:rPr>
-                <w:noProof/>
-                <w:webHidden/>
-              </w:rPr>
-              <w:instrText xml:space="preserve"> PAGEREF _Toc37013736 \h </w:instrText>
-            </w:r>
-            <w:r>
-              <w:rPr>
-                <w:noProof/>
-                <w:webHidden/>
-              </w:rPr>
-              <w:fldChar w:fldCharType="separate"/>
-            </w:r>
-            <w:r>
-              <w:rPr>
-                <w:b w:val="0"/>
-                <w:noProof/>
-                <w:webHidden/>
-              </w:rPr>
-              <w:t>Fehler! Textmarke nicht definiert.</w:t>
-            </w:r>
-            <w:r>
-              <w:rPr>
-                <w:noProof/>
-                <w:webHidden/>
-              </w:rPr>
-              <w:fldChar w:fldCharType="end"/>
-            </w:r>
-          </w:hyperlink>
+          <w:r>
+            <w:rPr>
+              <w:noProof/>
+            </w:rPr>
+            <w:t>5</w:t>
+          </w:r>
+          <w:r>
+            <w:rPr>
+              <w:b w:val="0"/>
+              <w:bCs w:val="0"/>
+              <w:noProof/>
+              <w:color w:val="auto"/>
+              <w:sz w:val="22"/>
+              <w:szCs w:val="22"/>
+              <w:lang w:val="de-CH" w:eastAsia="de-CH"/>
+            </w:rPr>
+            <w:tab/>
+          </w:r>
+          <w:r>
+            <w:rPr>
+              <w:noProof/>
+            </w:rPr>
+            <w:t>End of game</w:t>
+          </w:r>
+          <w:r>
+            <w:rPr>
+              <w:noProof/>
+            </w:rPr>
+            <w:t xml:space="preserve"> </w:t>
+          </w:r>
+          <w:r>
+            <w:rPr>
+              <w:noProof/>
+              <w:webHidden/>
+            </w:rPr>
+            <w:tab/>
+          </w:r>
+          <w:r>
+            <w:rPr>
+              <w:noProof/>
+              <w:webHidden/>
+            </w:rPr>
+            <w:fldChar w:fldCharType="begin"/>
+          </w:r>
+          <w:r>
+            <w:rPr>
+              <w:noProof/>
+              <w:webHidden/>
+            </w:rPr>
+            <w:instrText xml:space="preserve"> REF endOfGame \h </w:instrText>
+          </w:r>
+          <w:r>
+            <w:rPr>
+              <w:noProof/>
+              <w:webHidden/>
+            </w:rPr>
+          </w:r>
+          <w:r>
+            <w:rPr>
+              <w:noProof/>
+              <w:webHidden/>
+            </w:rPr>
+            <w:fldChar w:fldCharType="end"/>
+          </w:r>
+          <w:r>
+            <w:rPr>
+              <w:noProof/>
+              <w:webHidden/>
+            </w:rPr>
+            <w:fldChar w:fldCharType="begin"/>
+          </w:r>
+          <w:r>
+            <w:rPr>
+              <w:noProof/>
+              <w:webHidden/>
+            </w:rPr>
+            <w:instrText xml:space="preserve"> REF endOfGame \h </w:instrText>
+          </w:r>
+          <w:r>
+            <w:rPr>
+              <w:noProof/>
+              <w:webHidden/>
+            </w:rPr>
+          </w:r>
+          <w:r>
+            <w:rPr>
+              <w:noProof/>
+              <w:webHidden/>
+            </w:rPr>
+            <w:fldChar w:fldCharType="end"/>
+          </w:r>
+          <w:r>
+            <w:rPr>
+              <w:noProof/>
+              <w:webHidden/>
+            </w:rPr>
+            <w:fldChar w:fldCharType="begin"/>
+          </w:r>
+          <w:r>
+            <w:rPr>
+              <w:noProof/>
+              <w:webHidden/>
+            </w:rPr>
+            <w:instrText xml:space="preserve"> PAGEREF endOfGame \h </w:instrText>
+          </w:r>
+          <w:r>
+            <w:rPr>
+              <w:noProof/>
+              <w:webHidden/>
+            </w:rPr>
+          </w:r>
+          <w:r>
+            <w:rPr>
+              <w:noProof/>
+              <w:webHidden/>
+            </w:rPr>
+            <w:fldChar w:fldCharType="separate"/>
+          </w:r>
+          <w:r>
+            <w:rPr>
+              <w:noProof/>
+              <w:webHidden/>
+            </w:rPr>
+            <w:t>5</w:t>
+          </w:r>
+          <w:r>
+            <w:rPr>
+              <w:noProof/>
+              <w:webHidden/>
+            </w:rPr>
+            <w:fldChar w:fldCharType="end"/>
+          </w:r>
         </w:p>
         <w:p>
           <w:pPr>
@@ -1669,84 +1721,90 @@
               <w:lang w:val="de-CH" w:eastAsia="de-CH"/>
             </w:rPr>
           </w:pPr>
-          <w:hyperlink r:id="rId20" w:anchor="_Toc37013736" w:history="1">
-            <w:r>
-              <w:rPr>
-                <w:rStyle w:val="Link"/>
-                <w:noProof/>
-              </w:rPr>
-              <w:t>6</w:t>
-            </w:r>
-            <w:r>
-              <w:rPr>
-                <w:b w:val="0"/>
-                <w:bCs w:val="0"/>
-                <w:noProof/>
-                <w:color w:val="auto"/>
-                <w:sz w:val="22"/>
-                <w:szCs w:val="22"/>
-                <w:lang w:val="de-CH" w:eastAsia="de-CH"/>
-              </w:rPr>
-              <w:tab/>
-            </w:r>
-            <w:r>
-              <w:rPr>
-                <w:rStyle w:val="Link"/>
-                <w:noProof/>
-              </w:rPr>
-              <w:t>Co</w:t>
-            </w:r>
-            <w:r>
-              <w:rPr>
-                <w:rStyle w:val="Link"/>
-                <w:noProof/>
-              </w:rPr>
-              <w:t xml:space="preserve">mmands and Buttons </w:t>
-            </w:r>
-            <w:r>
-              <w:rPr>
-                <w:noProof/>
-                <w:webHidden/>
-              </w:rPr>
-              <w:tab/>
-            </w:r>
-            <w:r>
-              <w:rPr>
-                <w:noProof/>
-                <w:webHidden/>
-              </w:rPr>
-              <w:fldChar w:fldCharType="begin"/>
-            </w:r>
-            <w:r>
-              <w:rPr>
-                <w:noProof/>
-                <w:webHidden/>
-              </w:rPr>
-              <w:instrText xml:space="preserve"> PAGEREF _Toc37013736 \h </w:instrText>
-            </w:r>
-            <w:r>
-              <w:rPr>
-                <w:noProof/>
-                <w:webHidden/>
-              </w:rPr>
-              <w:fldChar w:fldCharType="separate"/>
-            </w:r>
-            <w:r>
-              <w:rPr>
-                <w:b w:val="0"/>
-                <w:noProof/>
-                <w:webHidden/>
-              </w:rPr>
-              <w:t>Fehler! Textmarke nicht definiert.</w:t>
-            </w:r>
-            <w:r>
-              <w:rPr>
-                <w:noProof/>
-                <w:webHidden/>
-              </w:rPr>
-              <w:fldChar w:fldCharType="end"/>
-            </w:r>
-          </w:hyperlink>
+          <w:r>
+            <w:rPr>
+              <w:noProof/>
+            </w:rPr>
+            <w:t>6</w:t>
+          </w:r>
+          <w:r>
+            <w:rPr>
+              <w:b w:val="0"/>
+              <w:bCs w:val="0"/>
+              <w:noProof/>
+              <w:color w:val="auto"/>
+              <w:sz w:val="22"/>
+              <w:szCs w:val="22"/>
+              <w:lang w:val="de-CH" w:eastAsia="de-CH"/>
+            </w:rPr>
+            <w:tab/>
+          </w:r>
+          <w:r>
+            <w:rPr>
+              <w:noProof/>
+            </w:rPr>
+            <w:t>Co</w:t>
+          </w:r>
+          <w:r>
+            <w:rPr>
+              <w:noProof/>
+            </w:rPr>
+            <w:t xml:space="preserve">mmands and Buttons </w:t>
+          </w:r>
+          <w:r>
+            <w:rPr>
+              <w:noProof/>
+              <w:webHidden/>
+            </w:rPr>
+            <w:tab/>
+          </w:r>
+          <w:r>
+            <w:rPr>
+              <w:b w:val="0"/>
+              <w:noProof/>
+              <w:webHidden/>
+            </w:rPr>
+            <w:fldChar w:fldCharType="begin"/>
+          </w:r>
+          <w:r>
+            <w:rPr>
+              <w:noProof/>
+              <w:webHidden/>
+            </w:rPr>
+            <w:instrText xml:space="preserve"> PAGEREF commandsAndButtons \h </w:instrText>
+          </w:r>
+          <w:r>
+            <w:rPr>
+              <w:b w:val="0"/>
+              <w:noProof/>
+              <w:webHidden/>
+            </w:rPr>
+          </w:r>
+          <w:r>
+            <w:rPr>
+              <w:b w:val="0"/>
+              <w:noProof/>
+              <w:webHidden/>
+            </w:rPr>
+            <w:fldChar w:fldCharType="separate"/>
+          </w:r>
+          <w:r>
+            <w:rPr>
+              <w:noProof/>
+              <w:webHidden/>
+            </w:rPr>
+            <w:t>5</w:t>
+          </w:r>
+          <w:r>
+            <w:rPr>
+              <w:b w:val="0"/>
+              <w:noProof/>
+              <w:webHidden/>
+            </w:rPr>
+            <w:fldChar w:fldCharType="end"/>
+          </w:r>
+          <w:bookmarkStart w:id="0" w:name="_GoBack"/>
+          <w:bookmarkEnd w:id="0"/>
         </w:p>
         <w:p>
           <w:r>
@@ -3875,6 +3933,8 @@
                               </w:rPr>
                               <w:t xml:space="preserve"> </w:t>
                             </w:r>
+                            <w:bookmarkStart w:id="56" w:name="endOfGame"/>
+                            <w:bookmarkEnd w:id="56"/>
                             <w:r>
                               <w:rPr>
                                 <w:lang w:val="uz-Cyrl-UZ"/>
@@ -3923,6 +3983,10 @@
           </mc:Choice>
           <mc:Fallback>
             <w:pict>
+              <v:shapetype id="_x0000_t202" coordsize="21600,21600" o:spt="202" path="m0,0l0,21600,21600,21600,21600,0xe">
+                <v:stroke joinstyle="miter"/>
+                <v:path gradientshapeok="t" o:connecttype="rect"/>
+              </v:shapetype>
               <v:shape id="_x0000_s1033" type="#_x0000_t202" style="position:absolute;margin-left:-21.7pt;margin-top:24.95pt;width:513pt;height:146.05pt;z-index:251660800;visibility:visible;mso-wrap-style:square;mso-width-percent:0;mso-height-percent:0;mso-wrap-distance-left:9pt;mso-wrap-distance-top:0;mso-wrap-distance-right:9pt;mso-wrap-distance-bottom:0;mso-position-horizontal:absolute;mso-position-horizontal-relative:margin;mso-position-vertical:absolute;mso-position-vertical-relative:text;mso-width-percent:0;mso-height-percent:0;mso-width-relative:margin;mso-height-relative:margin;v-text-anchor:top" o:gfxdata="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" filled="f" fillcolor="#92cddc [1944]" stroked="f">
                 <v:textbox>
                   <w:txbxContent>
@@ -3939,6 +4003,8 @@
                         </w:rPr>
                         <w:t xml:space="preserve"> </w:t>
                       </w:r>
+                      <w:bookmarkStart w:id="57" w:name="endOfGame"/>
+                      <w:bookmarkEnd w:id="57"/>
                       <w:r>
                         <w:rPr>
                           <w:lang w:val="uz-Cyrl-UZ"/>
@@ -4056,7 +4122,15 @@
                               <w:rPr>
                                 <w:lang w:val="uz-Cyrl-UZ"/>
                               </w:rPr>
-                              <w:t xml:space="preserve"> Commands and Buttons</w:t>
+                              <w:t xml:space="preserve"> </w:t>
+                            </w:r>
+                            <w:bookmarkStart w:id="58" w:name="commandsAndButtons"/>
+                            <w:bookmarkEnd w:id="58"/>
+                            <w:r>
+                              <w:rPr>
+                                <w:lang w:val="uz-Cyrl-UZ"/>
+                              </w:rPr>
+                              <w:t>Commands and Buttons</w:t>
                             </w:r>
                           </w:p>
                           <w:p>
@@ -4208,6 +4282,8 @@
                         </w:rPr>
                         <w:t xml:space="preserve"> </w:t>
                       </w:r>
+                      <w:bookmarkStart w:id="59" w:name="commandsAndButtons"/>
+                      <w:bookmarkEnd w:id="59"/>
                       <w:r>
                         <w:rPr>
                           <w:lang w:val="uz-Cyrl-UZ"/>
@@ -4339,8 +4415,8 @@
       </w:r>
     </w:p>
     <w:sectPr>
-      <w:headerReference w:type="default" r:id="rId21"/>
-      <w:footerReference w:type="default" r:id="rId22"/>
+      <w:headerReference w:type="default" r:id="rId19"/>
+      <w:footerReference w:type="default" r:id="rId20"/>
       <w:pgSz w:w="12240" w:h="15840"/>
       <w:pgMar w:top="1440" w:right="1440" w:bottom="1440" w:left="1440" w:header="720" w:footer="720" w:gutter="0"/>
       <w:pgBorders w:offsetFrom="page">
@@ -7776,7 +7852,7 @@
 </file>
 
 <file path=customXml/itemProps1.xml><?xml version="1.0" encoding="utf-8"?>
-<ds:datastoreItem xmlns:ds="http://schemas.openxmlformats.org/officeDocument/2006/customXml" ds:itemID="{87D6C18B-523E-3C42-ACD1-8057FA6CCA3B}">
+<ds:datastoreItem xmlns:ds="http://schemas.openxmlformats.org/officeDocument/2006/customXml" ds:itemID="{FF9F413E-EB42-0945-B5F8-C538CDB4C416}">
   <ds:schemaRefs>
     <ds:schemaRef ds:uri="http://schemas.openxmlformats.org/officeDocument/2006/bibliography"/>
   </ds:schemaRefs>

</xml_diff>